<commit_message>
New Nelson Siegel pdf
</commit_message>
<xml_diff>
--- a/The Nelson-Siegel model.docx
+++ b/The Nelson-Siegel model.docx
@@ -4,7 +4,7 @@
   <w:body>
     <w:p>
       <w:pPr>
-        <w:pStyle w:val="Nessunaspaziatura"/>
+        <w:pStyle w:val="NoSpacing"/>
         <w:jc w:val="center"/>
         <w:rPr>
           <w:lang w:eastAsia="it-IT"/>
@@ -28,7 +28,7 @@
     </w:p>
     <w:p>
       <w:pPr>
-        <w:pStyle w:val="Nessunaspaziatura"/>
+        <w:pStyle w:val="NoSpacing"/>
         <w:jc w:val="center"/>
         <w:rPr>
           <w:lang w:val="it-IT" w:eastAsia="it-IT"/>
@@ -50,7 +50,7 @@
     </w:p>
     <w:p>
       <w:pPr>
-        <w:pStyle w:val="Nessunaspaziatura"/>
+        <w:pStyle w:val="NoSpacing"/>
         <w:rPr>
           <w:lang w:val="it-IT" w:eastAsia="it-IT"/>
         </w:rPr>
@@ -64,7 +64,7 @@
     </w:p>
     <w:p>
       <w:pPr>
-        <w:pStyle w:val="Nessunaspaziatura"/>
+        <w:pStyle w:val="NoSpacing"/>
         <w:rPr>
           <w:lang w:val="it-IT" w:eastAsia="it-IT"/>
         </w:rPr>
@@ -78,7 +78,7 @@
     </w:p>
     <w:p>
       <w:pPr>
-        <w:pStyle w:val="Nessunaspaziatura"/>
+        <w:pStyle w:val="NoSpacing"/>
         <w:rPr>
           <w:lang w:val="it-IT" w:eastAsia="it-IT"/>
         </w:rPr>
@@ -92,7 +92,7 @@
     </w:p>
     <w:p>
       <w:pPr>
-        <w:pStyle w:val="Nessunaspaziatura"/>
+        <w:pStyle w:val="NoSpacing"/>
         <w:rPr>
           <w:lang w:val="it-IT" w:eastAsia="it-IT"/>
         </w:rPr>
@@ -106,7 +106,7 @@
     </w:p>
     <w:p>
       <w:pPr>
-        <w:pStyle w:val="Nessunaspaziatura"/>
+        <w:pStyle w:val="NoSpacing"/>
         <w:rPr>
           <w:lang w:val="it-IT" w:eastAsia="it-IT"/>
         </w:rPr>
@@ -120,7 +120,7 @@
     </w:p>
     <w:p>
       <w:pPr>
-        <w:pStyle w:val="Nessunaspaziatura"/>
+        <w:pStyle w:val="NoSpacing"/>
         <w:rPr>
           <w:lang w:val="it-IT" w:eastAsia="it-IT"/>
         </w:rPr>
@@ -134,7 +134,7 @@
     </w:p>
     <w:p>
       <w:pPr>
-        <w:pStyle w:val="Nessunaspaziatura"/>
+        <w:pStyle w:val="NoSpacing"/>
         <w:jc w:val="center"/>
         <w:rPr>
           <w:b/>
@@ -145,7 +145,7 @@
     </w:p>
     <w:p>
       <w:pPr>
-        <w:pStyle w:val="Nessunaspaziatura"/>
+        <w:pStyle w:val="NoSpacing"/>
         <w:jc w:val="center"/>
         <w:rPr>
           <w:b/>
@@ -156,7 +156,7 @@
     </w:p>
     <w:p>
       <w:pPr>
-        <w:pStyle w:val="Nessunaspaziatura"/>
+        <w:pStyle w:val="NoSpacing"/>
         <w:jc w:val="center"/>
         <w:rPr>
           <w:b/>
@@ -167,7 +167,7 @@
     </w:p>
     <w:p>
       <w:pPr>
-        <w:pStyle w:val="Nessunaspaziatura"/>
+        <w:pStyle w:val="NoSpacing"/>
         <w:jc w:val="center"/>
         <w:rPr>
           <w:b/>
@@ -178,7 +178,7 @@
     </w:p>
     <w:p>
       <w:pPr>
-        <w:pStyle w:val="Nessunaspaziatura"/>
+        <w:pStyle w:val="NoSpacing"/>
         <w:jc w:val="center"/>
         <w:rPr>
           <w:b/>
@@ -197,7 +197,7 @@
     </w:p>
     <w:p>
       <w:pPr>
-        <w:pStyle w:val="Nessunaspaziatura"/>
+        <w:pStyle w:val="NoSpacing"/>
         <w:rPr>
           <w:lang w:eastAsia="it-IT"/>
         </w:rPr>
@@ -211,7 +211,7 @@
     </w:p>
     <w:p>
       <w:pPr>
-        <w:pStyle w:val="Nessunaspaziatura"/>
+        <w:pStyle w:val="NoSpacing"/>
         <w:rPr>
           <w:lang w:eastAsia="it-IT"/>
         </w:rPr>
@@ -219,7 +219,7 @@
     </w:p>
     <w:p>
       <w:pPr>
-        <w:pStyle w:val="Nessunaspaziatura"/>
+        <w:pStyle w:val="NoSpacing"/>
         <w:rPr>
           <w:lang w:eastAsia="it-IT"/>
         </w:rPr>
@@ -233,7 +233,7 @@
     </w:p>
     <w:p>
       <w:pPr>
-        <w:pStyle w:val="Nessunaspaziatura"/>
+        <w:pStyle w:val="NoSpacing"/>
         <w:rPr>
           <w:lang w:eastAsia="it-IT"/>
         </w:rPr>
@@ -241,7 +241,7 @@
     </w:p>
     <w:p>
       <w:pPr>
-        <w:pStyle w:val="Nessunaspaziatura"/>
+        <w:pStyle w:val="NoSpacing"/>
         <w:rPr>
           <w:lang w:eastAsia="it-IT"/>
         </w:rPr>
@@ -249,7 +249,7 @@
     </w:p>
     <w:p>
       <w:pPr>
-        <w:pStyle w:val="Nessunaspaziatura"/>
+        <w:pStyle w:val="NoSpacing"/>
         <w:rPr>
           <w:lang w:eastAsia="it-IT"/>
         </w:rPr>
@@ -257,7 +257,7 @@
     </w:p>
     <w:p>
       <w:pPr>
-        <w:pStyle w:val="Nessunaspaziatura"/>
+        <w:pStyle w:val="NoSpacing"/>
         <w:spacing w:line="480" w:lineRule="auto"/>
         <w:jc w:val="center"/>
         <w:rPr>
@@ -269,7 +269,7 @@
     </w:p>
     <w:p>
       <w:pPr>
-        <w:pStyle w:val="Nessunaspaziatura"/>
+        <w:pStyle w:val="NoSpacing"/>
         <w:spacing w:line="480" w:lineRule="auto"/>
         <w:jc w:val="center"/>
         <w:rPr>
@@ -281,7 +281,7 @@
     </w:p>
     <w:p>
       <w:pPr>
-        <w:pStyle w:val="Nessunaspaziatura"/>
+        <w:pStyle w:val="NoSpacing"/>
         <w:spacing w:line="480" w:lineRule="auto"/>
         <w:jc w:val="center"/>
         <w:rPr>
@@ -293,7 +293,7 @@
     </w:p>
     <w:p>
       <w:pPr>
-        <w:pStyle w:val="Nessunaspaziatura"/>
+        <w:pStyle w:val="NoSpacing"/>
         <w:spacing w:line="480" w:lineRule="auto"/>
         <w:jc w:val="center"/>
         <w:rPr>
@@ -313,7 +313,7 @@
     </w:p>
     <w:p>
       <w:pPr>
-        <w:pStyle w:val="Nessunaspaziatura"/>
+        <w:pStyle w:val="NoSpacing"/>
         <w:spacing w:line="480" w:lineRule="auto"/>
         <w:jc w:val="center"/>
         <w:rPr>
@@ -333,7 +333,7 @@
     </w:p>
     <w:p>
       <w:pPr>
-        <w:pStyle w:val="Nessunaspaziatura"/>
+        <w:pStyle w:val="NoSpacing"/>
         <w:spacing w:line="480" w:lineRule="auto"/>
         <w:jc w:val="center"/>
         <w:rPr>
@@ -353,7 +353,7 @@
     </w:p>
     <w:p>
       <w:pPr>
-        <w:pStyle w:val="Nessunaspaziatura"/>
+        <w:pStyle w:val="NoSpacing"/>
         <w:spacing w:line="480" w:lineRule="auto"/>
         <w:jc w:val="center"/>
         <w:rPr>
@@ -373,7 +373,7 @@
     </w:p>
     <w:p>
       <w:pPr>
-        <w:pStyle w:val="Nessunaspaziatura"/>
+        <w:pStyle w:val="NoSpacing"/>
         <w:rPr>
           <w:lang w:val="it-IT" w:eastAsia="it-IT"/>
         </w:rPr>
@@ -381,7 +381,7 @@
     </w:p>
     <w:p>
       <w:pPr>
-        <w:pStyle w:val="Nessunaspaziatura"/>
+        <w:pStyle w:val="NoSpacing"/>
         <w:rPr>
           <w:lang w:val="it-IT" w:eastAsia="it-IT"/>
         </w:rPr>
@@ -395,7 +395,7 @@
     </w:p>
     <w:p>
       <w:pPr>
-        <w:pStyle w:val="Nessunaspaziatura"/>
+        <w:pStyle w:val="NoSpacing"/>
         <w:rPr>
           <w:lang w:val="it-IT" w:eastAsia="it-IT"/>
         </w:rPr>
@@ -409,7 +409,7 @@
     </w:p>
     <w:p>
       <w:pPr>
-        <w:pStyle w:val="Nessunaspaziatura"/>
+        <w:pStyle w:val="NoSpacing"/>
         <w:rPr>
           <w:lang w:val="it-IT" w:eastAsia="it-IT"/>
         </w:rPr>
@@ -417,7 +417,7 @@
     </w:p>
     <w:p>
       <w:pPr>
-        <w:pStyle w:val="Nessunaspaziatura"/>
+        <w:pStyle w:val="NoSpacing"/>
         <w:rPr>
           <w:lang w:val="it-IT" w:eastAsia="it-IT"/>
         </w:rPr>
@@ -431,7 +431,7 @@
     </w:p>
     <w:p>
       <w:pPr>
-        <w:pStyle w:val="Nessunaspaziatura"/>
+        <w:pStyle w:val="NoSpacing"/>
         <w:rPr>
           <w:lang w:val="it-IT" w:eastAsia="it-IT"/>
         </w:rPr>
@@ -439,7 +439,7 @@
     </w:p>
     <w:p>
       <w:pPr>
-        <w:pStyle w:val="Nessunaspaziatura"/>
+        <w:pStyle w:val="NoSpacing"/>
         <w:jc w:val="center"/>
         <w:rPr>
           <w:lang w:val="it-IT" w:eastAsia="it-IT"/>
@@ -448,7 +448,7 @@
     </w:p>
     <w:p>
       <w:pPr>
-        <w:pStyle w:val="Nessunaspaziatura"/>
+        <w:pStyle w:val="NoSpacing"/>
         <w:jc w:val="center"/>
         <w:rPr>
           <w:lang w:val="it-IT" w:eastAsia="it-IT"/>
@@ -457,7 +457,7 @@
     </w:p>
     <w:p>
       <w:pPr>
-        <w:pStyle w:val="Nessunaspaziatura"/>
+        <w:pStyle w:val="NoSpacing"/>
         <w:jc w:val="center"/>
         <w:rPr>
           <w:lang w:val="it-IT" w:eastAsia="it-IT"/>
@@ -466,7 +466,7 @@
     </w:p>
     <w:p>
       <w:pPr>
-        <w:pStyle w:val="Nessunaspaziatura"/>
+        <w:pStyle w:val="NoSpacing"/>
         <w:jc w:val="center"/>
         <w:rPr>
           <w:lang w:val="it-IT" w:eastAsia="it-IT"/>
@@ -481,7 +481,7 @@
     </w:p>
     <w:p>
       <w:pPr>
-        <w:pStyle w:val="Nessunaspaziatura"/>
+        <w:pStyle w:val="NoSpacing"/>
         <w:jc w:val="center"/>
         <w:rPr>
           <w:lang w:val="it-IT" w:eastAsia="it-IT"/>
@@ -499,7 +499,7 @@
     </w:p>
     <w:p>
       <w:pPr>
-        <w:pStyle w:val="Nessunaspaziatura"/>
+        <w:pStyle w:val="NoSpacing"/>
         <w:jc w:val="center"/>
         <w:rPr>
           <w:lang w:val="it-IT" w:eastAsia="it-IT"/>
@@ -532,7 +532,7 @@
       <w:sdtContent>
         <w:p>
           <w:pPr>
-            <w:pStyle w:val="Titolosommario"/>
+            <w:pStyle w:val="TOCHeading"/>
           </w:pPr>
           <w:r>
             <w:rPr>
@@ -543,7 +543,7 @@
         </w:p>
         <w:p>
           <w:pPr>
-            <w:pStyle w:val="Sommario1"/>
+            <w:pStyle w:val="TOC1"/>
             <w:tabs>
               <w:tab w:val="right" w:leader="dot" w:pos="9628"/>
             </w:tabs>
@@ -567,7 +567,7 @@
           <w:hyperlink w:anchor="_Toc158843769" w:history="1">
             <w:r>
               <w:rPr>
-                <w:rStyle w:val="Collegamentoipertestuale"/>
+                <w:rStyle w:val="Hyperlink"/>
                 <w:noProof/>
               </w:rPr>
               <w:t>1 The Nelson-Siegel model</w:t>
@@ -624,7 +624,7 @@
         </w:p>
         <w:p>
           <w:pPr>
-            <w:pStyle w:val="Sommario2"/>
+            <w:pStyle w:val="TOC2"/>
             <w:tabs>
               <w:tab w:val="right" w:leader="dot" w:pos="9628"/>
             </w:tabs>
@@ -639,7 +639,7 @@
           <w:hyperlink w:anchor="_Toc158843770" w:history="1">
             <w:r>
               <w:rPr>
-                <w:rStyle w:val="Collegamentoipertestuale"/>
+                <w:rStyle w:val="Hyperlink"/>
                 <w:noProof/>
               </w:rPr>
               <w:t>1.1 Estimation difficulties: The problems of optimization and multicollinearity</w:t>
@@ -696,7 +696,7 @@
         </w:p>
         <w:p>
           <w:pPr>
-            <w:pStyle w:val="Sommario2"/>
+            <w:pStyle w:val="TOC2"/>
             <w:tabs>
               <w:tab w:val="right" w:leader="dot" w:pos="9628"/>
             </w:tabs>
@@ -711,7 +711,7 @@
           <w:hyperlink w:anchor="_Toc158843771" w:history="1">
             <w:r>
               <w:rPr>
-                <w:rStyle w:val="Collegamentoipertestuale"/>
+                <w:rStyle w:val="Hyperlink"/>
                 <w:noProof/>
               </w:rPr>
               <w:t>1.2 Extended Nelson-Siegel function or Svensson model</w:t>
@@ -768,7 +768,7 @@
         </w:p>
         <w:p>
           <w:pPr>
-            <w:pStyle w:val="Sommario1"/>
+            <w:pStyle w:val="TOC1"/>
             <w:tabs>
               <w:tab w:val="right" w:leader="dot" w:pos="9628"/>
             </w:tabs>
@@ -783,7 +783,7 @@
           <w:hyperlink w:anchor="_Toc158843772" w:history="1">
             <w:r>
               <w:rPr>
-                <w:rStyle w:val="Collegamentoipertestuale"/>
+                <w:rStyle w:val="Hyperlink"/>
                 <w:noProof/>
               </w:rPr>
               <w:t>2 The project</w:t>
@@ -840,7 +840,7 @@
         </w:p>
         <w:p>
           <w:pPr>
-            <w:pStyle w:val="Sommario2"/>
+            <w:pStyle w:val="TOC2"/>
             <w:tabs>
               <w:tab w:val="right" w:leader="dot" w:pos="9628"/>
             </w:tabs>
@@ -855,7 +855,7 @@
           <w:hyperlink w:anchor="_Toc158843773" w:history="1">
             <w:r>
               <w:rPr>
-                <w:rStyle w:val="Collegamentoipertestuale"/>
+                <w:rStyle w:val="Hyperlink"/>
                 <w:noProof/>
               </w:rPr>
               <w:t>2.1 Data collection</w:t>
@@ -912,7 +912,7 @@
         </w:p>
         <w:p>
           <w:pPr>
-            <w:pStyle w:val="Sommario2"/>
+            <w:pStyle w:val="TOC2"/>
             <w:tabs>
               <w:tab w:val="right" w:leader="dot" w:pos="9628"/>
             </w:tabs>
@@ -927,7 +927,7 @@
           <w:hyperlink w:anchor="_Toc158843774" w:history="1">
             <w:r>
               <w:rPr>
-                <w:rStyle w:val="Collegamentoipertestuale"/>
+                <w:rStyle w:val="Hyperlink"/>
                 <w:noProof/>
               </w:rPr>
               <w:t>2.2 Creation of the dataframe</w:t>
@@ -984,7 +984,7 @@
         </w:p>
         <w:p>
           <w:pPr>
-            <w:pStyle w:val="Sommario2"/>
+            <w:pStyle w:val="TOC2"/>
             <w:tabs>
               <w:tab w:val="right" w:leader="dot" w:pos="9628"/>
             </w:tabs>
@@ -999,7 +999,7 @@
           <w:hyperlink w:anchor="_Toc158843775" w:history="1">
             <w:r>
               <w:rPr>
-                <w:rStyle w:val="Collegamentoipertestuale"/>
+                <w:rStyle w:val="Hyperlink"/>
                 <w:noProof/>
               </w:rPr>
               <w:t>2.3 Parameter estimation</w:t>
@@ -1056,7 +1056,7 @@
         </w:p>
         <w:p>
           <w:pPr>
-            <w:pStyle w:val="Sommario1"/>
+            <w:pStyle w:val="TOC1"/>
             <w:tabs>
               <w:tab w:val="right" w:leader="dot" w:pos="9628"/>
             </w:tabs>
@@ -1071,7 +1071,7 @@
           <w:hyperlink w:anchor="_Toc158843776" w:history="1">
             <w:r>
               <w:rPr>
-                <w:rStyle w:val="Collegamentoipertestuale"/>
+                <w:rStyle w:val="Hyperlink"/>
                 <w:noProof/>
               </w:rPr>
               <w:t>3 Gradient-Descent method</w:t>
@@ -1128,7 +1128,7 @@
         </w:p>
         <w:p>
           <w:pPr>
-            <w:pStyle w:val="Sommario2"/>
+            <w:pStyle w:val="TOC2"/>
             <w:tabs>
               <w:tab w:val="right" w:leader="dot" w:pos="9628"/>
             </w:tabs>
@@ -1143,7 +1143,7 @@
           <w:hyperlink w:anchor="_Toc158843777" w:history="1">
             <w:r>
               <w:rPr>
-                <w:rStyle w:val="Collegamentoipertestuale"/>
+                <w:rStyle w:val="Hyperlink"/>
                 <w:noProof/>
               </w:rPr>
               <w:t>3.1 Gradient Descent method  - Us</w:t>
@@ -1200,7 +1200,7 @@
         </w:p>
         <w:p>
           <w:pPr>
-            <w:pStyle w:val="Sommario1"/>
+            <w:pStyle w:val="TOC1"/>
             <w:tabs>
               <w:tab w:val="right" w:leader="dot" w:pos="9628"/>
             </w:tabs>
@@ -1215,7 +1215,7 @@
           <w:hyperlink w:anchor="_Toc158843778" w:history="1">
             <w:r>
               <w:rPr>
-                <w:rStyle w:val="Collegamentoipertestuale"/>
+                <w:rStyle w:val="Hyperlink"/>
                 <w:noProof/>
               </w:rPr>
               <w:t>4 Newton method</w:t>
@@ -1272,7 +1272,7 @@
         </w:p>
         <w:p>
           <w:pPr>
-            <w:pStyle w:val="Sommario2"/>
+            <w:pStyle w:val="TOC2"/>
             <w:tabs>
               <w:tab w:val="right" w:leader="dot" w:pos="9628"/>
             </w:tabs>
@@ -1287,7 +1287,7 @@
           <w:hyperlink w:anchor="_Toc158843779" w:history="1">
             <w:r>
               <w:rPr>
-                <w:rStyle w:val="Collegamentoipertestuale"/>
+                <w:rStyle w:val="Hyperlink"/>
                 <w:noProof/>
               </w:rPr>
               <w:t>4.1 Newton method US:</w:t>
@@ -1344,7 +1344,7 @@
         </w:p>
         <w:p>
           <w:pPr>
-            <w:pStyle w:val="Sommario2"/>
+            <w:pStyle w:val="TOC2"/>
             <w:tabs>
               <w:tab w:val="right" w:leader="dot" w:pos="9628"/>
             </w:tabs>
@@ -1359,7 +1359,7 @@
           <w:hyperlink w:anchor="_Toc158843780" w:history="1">
             <w:r>
               <w:rPr>
-                <w:rStyle w:val="Collegamentoipertestuale"/>
+                <w:rStyle w:val="Hyperlink"/>
                 <w:noProof/>
               </w:rPr>
               <w:t>4.2 Portugal:</w:t>
@@ -1416,7 +1416,7 @@
         </w:p>
         <w:p>
           <w:pPr>
-            <w:pStyle w:val="Sommario3"/>
+            <w:pStyle w:val="TOC3"/>
             <w:tabs>
               <w:tab w:val="right" w:leader="dot" w:pos="9628"/>
             </w:tabs>
@@ -1431,7 +1431,7 @@
           <w:hyperlink w:anchor="_Toc158843781" w:history="1">
             <w:r>
               <w:rPr>
-                <w:rStyle w:val="Collegamentoipertestuale"/>
+                <w:rStyle w:val="Hyperlink"/>
                 <w:noProof/>
               </w:rPr>
               <w:t>4.2.1 Gradient descent Portugal:</w:t>
@@ -1488,7 +1488,7 @@
         </w:p>
         <w:p>
           <w:pPr>
-            <w:pStyle w:val="Sommario3"/>
+            <w:pStyle w:val="TOC3"/>
             <w:tabs>
               <w:tab w:val="right" w:leader="dot" w:pos="9628"/>
             </w:tabs>
@@ -1503,7 +1503,7 @@
           <w:hyperlink w:anchor="_Toc158843782" w:history="1">
             <w:r>
               <w:rPr>
-                <w:rStyle w:val="Collegamentoipertestuale"/>
+                <w:rStyle w:val="Hyperlink"/>
                 <w:noProof/>
               </w:rPr>
               <w:t>4.2.2 Newton Method Portugal:</w:t>
@@ -1560,7 +1560,7 @@
         </w:p>
         <w:p>
           <w:pPr>
-            <w:pStyle w:val="Sommario2"/>
+            <w:pStyle w:val="TOC2"/>
             <w:tabs>
               <w:tab w:val="right" w:leader="dot" w:pos="9628"/>
             </w:tabs>
@@ -1575,14 +1575,14 @@
           <w:hyperlink w:anchor="_Toc158843783" w:history="1">
             <w:r>
               <w:rPr>
-                <w:rStyle w:val="Collegamentoipertestuale"/>
+                <w:rStyle w:val="Hyperlink"/>
                 <w:noProof/>
               </w:rPr>
               <w:t xml:space="preserve">4.3 </w:t>
             </w:r>
             <w:r>
               <w:rPr>
-                <w:rStyle w:val="Collegamentoipertestuale"/>
+                <w:rStyle w:val="Hyperlink"/>
                 <w:rFonts w:eastAsia="Times New Roman"/>
                 <w:noProof/>
                 <w:lang w:eastAsia="it-IT"/>
@@ -1641,7 +1641,7 @@
         </w:p>
         <w:p>
           <w:pPr>
-            <w:pStyle w:val="Sommario3"/>
+            <w:pStyle w:val="TOC3"/>
             <w:tabs>
               <w:tab w:val="right" w:leader="dot" w:pos="9628"/>
             </w:tabs>
@@ -1656,7 +1656,7 @@
           <w:hyperlink w:anchor="_Toc158843784" w:history="1">
             <w:r>
               <w:rPr>
-                <w:rStyle w:val="Collegamentoipertestuale"/>
+                <w:rStyle w:val="Hyperlink"/>
                 <w:noProof/>
               </w:rPr>
               <w:t>4.3.1 Gradient Descent Germany:</w:t>
@@ -1713,7 +1713,7 @@
         </w:p>
         <w:p>
           <w:pPr>
-            <w:pStyle w:val="Sommario3"/>
+            <w:pStyle w:val="TOC3"/>
             <w:tabs>
               <w:tab w:val="right" w:leader="dot" w:pos="9628"/>
             </w:tabs>
@@ -1728,14 +1728,14 @@
           <w:hyperlink w:anchor="_Toc158843785" w:history="1">
             <w:r>
               <w:rPr>
-                <w:rStyle w:val="Collegamentoipertestuale"/>
+                <w:rStyle w:val="Hyperlink"/>
                 <w:noProof/>
               </w:rPr>
               <w:t>4.3.2 Newton Method Germany</w:t>
             </w:r>
             <w:r>
               <w:rPr>
-                <w:rStyle w:val="Collegamentoipertestuale"/>
+                <w:rStyle w:val="Hyperlink"/>
                 <w:rFonts w:eastAsia="Times New Roman"/>
                 <w:noProof/>
                 <w:lang w:val="en-GB" w:eastAsia="it-IT"/>
@@ -1794,7 +1794,7 @@
         </w:p>
         <w:p>
           <w:pPr>
-            <w:pStyle w:val="Sommario2"/>
+            <w:pStyle w:val="TOC2"/>
             <w:tabs>
               <w:tab w:val="right" w:leader="dot" w:pos="9628"/>
             </w:tabs>
@@ -1809,14 +1809,14 @@
           <w:hyperlink w:anchor="_Toc158843786" w:history="1">
             <w:r>
               <w:rPr>
-                <w:rStyle w:val="Collegamentoipertestuale"/>
+                <w:rStyle w:val="Hyperlink"/>
                 <w:noProof/>
               </w:rPr>
               <w:t xml:space="preserve">4.4 </w:t>
             </w:r>
             <w:r>
               <w:rPr>
-                <w:rStyle w:val="Collegamentoipertestuale"/>
+                <w:rStyle w:val="Hyperlink"/>
                 <w:rFonts w:eastAsia="Times New Roman"/>
                 <w:noProof/>
                 <w:lang w:eastAsia="it-IT"/>
@@ -1875,7 +1875,7 @@
         </w:p>
         <w:p>
           <w:pPr>
-            <w:pStyle w:val="Sommario3"/>
+            <w:pStyle w:val="TOC3"/>
             <w:tabs>
               <w:tab w:val="right" w:leader="dot" w:pos="9628"/>
             </w:tabs>
@@ -1890,14 +1890,14 @@
           <w:hyperlink w:anchor="_Toc158843787" w:history="1">
             <w:r>
               <w:rPr>
-                <w:rStyle w:val="Collegamentoipertestuale"/>
+                <w:rStyle w:val="Hyperlink"/>
                 <w:noProof/>
               </w:rPr>
               <w:t xml:space="preserve">4.4.1 Gradient Descent </w:t>
             </w:r>
             <w:r>
               <w:rPr>
-                <w:rStyle w:val="Collegamentoipertestuale"/>
+                <w:rStyle w:val="Hyperlink"/>
                 <w:rFonts w:eastAsia="Times New Roman"/>
                 <w:noProof/>
                 <w:lang w:eastAsia="it-IT"/>
@@ -1906,7 +1906,7 @@
             </w:r>
             <w:r>
               <w:rPr>
-                <w:rStyle w:val="Collegamentoipertestuale"/>
+                <w:rStyle w:val="Hyperlink"/>
                 <w:noProof/>
               </w:rPr>
               <w:t>:</w:t>
@@ -1963,7 +1963,7 @@
         </w:p>
         <w:p>
           <w:pPr>
-            <w:pStyle w:val="Sommario3"/>
+            <w:pStyle w:val="TOC3"/>
             <w:tabs>
               <w:tab w:val="right" w:leader="dot" w:pos="9628"/>
             </w:tabs>
@@ -1978,14 +1978,14 @@
           <w:hyperlink w:anchor="_Toc158843788" w:history="1">
             <w:r>
               <w:rPr>
-                <w:rStyle w:val="Collegamentoipertestuale"/>
+                <w:rStyle w:val="Hyperlink"/>
                 <w:noProof/>
               </w:rPr>
               <w:t xml:space="preserve">4.4.2 Newton Method </w:t>
             </w:r>
             <w:r>
               <w:rPr>
-                <w:rStyle w:val="Collegamentoipertestuale"/>
+                <w:rStyle w:val="Hyperlink"/>
                 <w:rFonts w:eastAsia="Times New Roman"/>
                 <w:noProof/>
                 <w:lang w:eastAsia="it-IT"/>
@@ -1994,7 +1994,7 @@
             </w:r>
             <w:r>
               <w:rPr>
-                <w:rStyle w:val="Collegamentoipertestuale"/>
+                <w:rStyle w:val="Hyperlink"/>
                 <w:rFonts w:eastAsia="Times New Roman"/>
                 <w:noProof/>
                 <w:lang w:val="en-GB" w:eastAsia="it-IT"/>
@@ -2053,7 +2053,7 @@
         </w:p>
         <w:p>
           <w:pPr>
-            <w:pStyle w:val="Sommario1"/>
+            <w:pStyle w:val="TOC1"/>
             <w:tabs>
               <w:tab w:val="right" w:leader="dot" w:pos="9628"/>
             </w:tabs>
@@ -2068,7 +2068,7 @@
           <w:hyperlink w:anchor="_Toc158843789" w:history="1">
             <w:r>
               <w:rPr>
-                <w:rStyle w:val="Collegamentoipertestuale"/>
+                <w:rStyle w:val="Hyperlink"/>
                 <w:noProof/>
               </w:rPr>
               <w:t>5 Comparison between Gradient Descent and Newton methods</w:t>
@@ -2125,7 +2125,7 @@
         </w:p>
         <w:p>
           <w:pPr>
-            <w:pStyle w:val="Sommario1"/>
+            <w:pStyle w:val="TOC1"/>
             <w:tabs>
               <w:tab w:val="right" w:leader="dot" w:pos="9628"/>
             </w:tabs>
@@ -2140,7 +2140,7 @@
           <w:hyperlink w:anchor="_Toc158843790" w:history="1">
             <w:r>
               <w:rPr>
-                <w:rStyle w:val="Collegamentoipertestuale"/>
+                <w:rStyle w:val="Hyperlink"/>
                 <w:noProof/>
               </w:rPr>
               <w:t>6 Other approaches implemented in the optimization of the model:</w:t>
@@ -2197,7 +2197,7 @@
         </w:p>
         <w:p>
           <w:pPr>
-            <w:pStyle w:val="Sommario2"/>
+            <w:pStyle w:val="TOC2"/>
             <w:tabs>
               <w:tab w:val="right" w:leader="dot" w:pos="9628"/>
             </w:tabs>
@@ -2212,7 +2212,7 @@
           <w:hyperlink w:anchor="_Toc158843791" w:history="1">
             <w:r>
               <w:rPr>
-                <w:rStyle w:val="Collegamentoipertestuale"/>
+                <w:rStyle w:val="Hyperlink"/>
                 <w:noProof/>
               </w:rPr>
               <w:t>6.1 Ordinary least squares– Ridge regression approach:</w:t>
@@ -2269,7 +2269,7 @@
         </w:p>
         <w:p>
           <w:pPr>
-            <w:pStyle w:val="Sommario1"/>
+            <w:pStyle w:val="TOC1"/>
             <w:tabs>
               <w:tab w:val="right" w:leader="dot" w:pos="9628"/>
             </w:tabs>
@@ -2284,7 +2284,7 @@
           <w:hyperlink w:anchor="_Toc158843792" w:history="1">
             <w:r>
               <w:rPr>
-                <w:rStyle w:val="Collegamentoipertestuale"/>
+                <w:rStyle w:val="Hyperlink"/>
                 <w:noProof/>
               </w:rPr>
               <w:t>7 Quasi-Newton Methods and BFGS algorithm</w:t>
@@ -2341,7 +2341,7 @@
         </w:p>
         <w:p>
           <w:pPr>
-            <w:pStyle w:val="Sommario2"/>
+            <w:pStyle w:val="TOC2"/>
             <w:tabs>
               <w:tab w:val="right" w:leader="dot" w:pos="9628"/>
             </w:tabs>
@@ -2356,7 +2356,7 @@
           <w:hyperlink w:anchor="_Toc158843793" w:history="1">
             <w:r>
               <w:rPr>
-                <w:rStyle w:val="Collegamentoipertestuale"/>
+                <w:rStyle w:val="Hyperlink"/>
                 <w:noProof/>
               </w:rPr>
               <w:t>7.1 BFGS optimization</w:t>
@@ -2413,7 +2413,7 @@
         </w:p>
         <w:p>
           <w:pPr>
-            <w:pStyle w:val="Sommario2"/>
+            <w:pStyle w:val="TOC2"/>
             <w:tabs>
               <w:tab w:val="right" w:leader="dot" w:pos="9628"/>
             </w:tabs>
@@ -2428,7 +2428,7 @@
           <w:hyperlink w:anchor="_Toc158843794" w:history="1">
             <w:r>
               <w:rPr>
-                <w:rStyle w:val="Collegamentoipertestuale"/>
+                <w:rStyle w:val="Hyperlink"/>
                 <w:noProof/>
               </w:rPr>
               <w:t>7.2 Code implementation of BFGS algorithm</w:t>
@@ -2485,7 +2485,7 @@
         </w:p>
         <w:p>
           <w:pPr>
-            <w:pStyle w:val="Sommario1"/>
+            <w:pStyle w:val="TOC1"/>
             <w:tabs>
               <w:tab w:val="right" w:leader="dot" w:pos="9628"/>
             </w:tabs>
@@ -2500,7 +2500,7 @@
           <w:hyperlink w:anchor="_Toc158843795" w:history="1">
             <w:r>
               <w:rPr>
-                <w:rStyle w:val="Collegamentoipertestuale"/>
+                <w:rStyle w:val="Hyperlink"/>
                 <w:noProof/>
               </w:rPr>
               <w:t>8 The Levenberg-Marquardt (LM) algorithm</w:t>
@@ -2557,7 +2557,7 @@
         </w:p>
         <w:p>
           <w:pPr>
-            <w:pStyle w:val="Sommario2"/>
+            <w:pStyle w:val="TOC2"/>
             <w:tabs>
               <w:tab w:val="right" w:leader="dot" w:pos="9628"/>
             </w:tabs>
@@ -2572,7 +2572,7 @@
           <w:hyperlink w:anchor="_Toc158843796" w:history="1">
             <w:r>
               <w:rPr>
-                <w:rStyle w:val="Collegamentoipertestuale"/>
+                <w:rStyle w:val="Hyperlink"/>
                 <w:noProof/>
               </w:rPr>
               <w:t>8.1 Code implementation of LM algorithm and comparison with BFGS</w:t>
@@ -2629,7 +2629,7 @@
         </w:p>
         <w:p>
           <w:pPr>
-            <w:pStyle w:val="Sommario1"/>
+            <w:pStyle w:val="TOC1"/>
             <w:tabs>
               <w:tab w:val="right" w:leader="dot" w:pos="9628"/>
             </w:tabs>
@@ -2644,7 +2644,7 @@
           <w:hyperlink w:anchor="_Toc158843797" w:history="1">
             <w:r>
               <w:rPr>
-                <w:rStyle w:val="Collegamentoipertestuale"/>
+                <w:rStyle w:val="Hyperlink"/>
                 <w:noProof/>
               </w:rPr>
               <w:t>Bibliography:</w:t>
@@ -2728,7 +2728,7 @@
     </w:p>
     <w:p>
       <w:pPr>
-        <w:pStyle w:val="Titolo1"/>
+        <w:pStyle w:val="Heading1"/>
       </w:pPr>
       <w:bookmarkStart w:id="1" w:name="_Toc158730293"/>
       <w:bookmarkStart w:id="2" w:name="_Toc158843769"/>
@@ -3453,7 +3453,7 @@
     </w:p>
     <w:p>
       <w:pPr>
-        <w:pStyle w:val="Titolo2"/>
+        <w:pStyle w:val="Heading2"/>
       </w:pPr>
       <w:bookmarkStart w:id="3" w:name="_Toc158730294"/>
       <w:bookmarkStart w:id="4" w:name="_Toc158843770"/>
@@ -3985,7 +3985,7 @@
     </w:p>
     <w:p>
       <w:pPr>
-        <w:pStyle w:val="Paragrafoelenco"/>
+        <w:pStyle w:val="ListParagraph"/>
         <w:numPr>
           <w:ilvl w:val="0"/>
           <w:numId w:val="1"/>
@@ -4006,7 +4006,7 @@
     </w:p>
     <w:p>
       <w:pPr>
-        <w:pStyle w:val="Paragrafoelenco"/>
+        <w:pStyle w:val="ListParagraph"/>
         <w:numPr>
           <w:ilvl w:val="0"/>
           <w:numId w:val="1"/>
@@ -4018,7 +4018,7 @@
     </w:p>
     <w:p>
       <w:pPr>
-        <w:pStyle w:val="Paragrafoelenco"/>
+        <w:pStyle w:val="ListParagraph"/>
         <w:numPr>
           <w:ilvl w:val="0"/>
           <w:numId w:val="1"/>
@@ -4061,7 +4061,7 @@
     </w:p>
     <w:p>
       <w:pPr>
-        <w:pStyle w:val="Titolo2"/>
+        <w:pStyle w:val="Heading2"/>
       </w:pPr>
       <w:bookmarkStart w:id="5" w:name="_Toc158730295"/>
       <w:bookmarkStart w:id="6" w:name="_Toc158843771"/>
@@ -5111,7 +5111,7 @@
     </w:p>
     <w:p>
       <w:pPr>
-        <w:pStyle w:val="Titolo1"/>
+        <w:pStyle w:val="Heading1"/>
       </w:pPr>
       <w:bookmarkStart w:id="7" w:name="_Toc158730296"/>
       <w:bookmarkStart w:id="8" w:name="_Toc158843772"/>
@@ -5123,7 +5123,7 @@
     </w:p>
     <w:p>
       <w:pPr>
-        <w:pStyle w:val="Titolo2"/>
+        <w:pStyle w:val="Heading2"/>
       </w:pPr>
       <w:bookmarkStart w:id="9" w:name="_Toc158730297"/>
       <w:bookmarkStart w:id="10" w:name="_Toc158843773"/>
@@ -5204,7 +5204,7 @@
     </w:p>
     <w:p>
       <w:pPr>
-        <w:pStyle w:val="Titolo2"/>
+        <w:pStyle w:val="Heading2"/>
       </w:pPr>
       <w:bookmarkStart w:id="11" w:name="_Toc158730298"/>
       <w:bookmarkStart w:id="12" w:name="_Toc158843774"/>
@@ -5721,7 +5721,7 @@
     </w:p>
     <w:p>
       <w:pPr>
-        <w:pStyle w:val="Paragrafoelenco"/>
+        <w:pStyle w:val="ListParagraph"/>
         <w:numPr>
           <w:ilvl w:val="0"/>
           <w:numId w:val="1"/>
@@ -5733,7 +5733,7 @@
     </w:p>
     <w:p>
       <w:pPr>
-        <w:pStyle w:val="Paragrafoelenco"/>
+        <w:pStyle w:val="ListParagraph"/>
         <w:numPr>
           <w:ilvl w:val="0"/>
           <w:numId w:val="1"/>
@@ -5987,7 +5987,7 @@
     </w:p>
     <w:p>
       <w:pPr>
-        <w:pStyle w:val="Paragrafoelenco"/>
+        <w:pStyle w:val="ListParagraph"/>
         <w:numPr>
           <w:ilvl w:val="0"/>
           <w:numId w:val="6"/>
@@ -6061,7 +6061,7 @@
     </w:p>
     <w:p>
       <w:pPr>
-        <w:pStyle w:val="Paragrafoelenco"/>
+        <w:pStyle w:val="ListParagraph"/>
         <w:numPr>
           <w:ilvl w:val="0"/>
           <w:numId w:val="6"/>
@@ -6138,7 +6138,7 @@
     </w:p>
     <w:p>
       <w:pPr>
-        <w:pStyle w:val="Paragrafoelenco"/>
+        <w:pStyle w:val="ListParagraph"/>
         <w:numPr>
           <w:ilvl w:val="0"/>
           <w:numId w:val="6"/>
@@ -6215,7 +6215,7 @@
     </w:p>
     <w:p>
       <w:pPr>
-        <w:pStyle w:val="Paragrafoelenco"/>
+        <w:pStyle w:val="ListParagraph"/>
         <w:numPr>
           <w:ilvl w:val="0"/>
           <w:numId w:val="6"/>
@@ -6338,12 +6338,30 @@
           <w:rFonts w:eastAsiaTheme="minorEastAsia"/>
         </w:rPr>
         <w:lastRenderedPageBreak/>
-        <w:t>After more or less number of trials, we decided to select the following values, according to the higher performance they were showing for both the Gradient Descent and the Newton methods:</w:t>
-      </w:r>
-    </w:p>
-    <w:p>
-      <w:pPr>
-        <w:pStyle w:val="Paragrafoelenco"/>
+        <w:t>After</w:t>
+      </w:r>
+      <w:r>
+        <w:rPr>
+          <w:rFonts w:eastAsiaTheme="minorEastAsia"/>
+        </w:rPr>
+        <w:t xml:space="preserve"> a considerable </w:t>
+      </w:r>
+      <w:r>
+        <w:rPr>
+          <w:rFonts w:eastAsiaTheme="minorEastAsia"/>
+        </w:rPr>
+        <w:t>number</w:t>
+      </w:r>
+      <w:r>
+        <w:rPr>
+          <w:rFonts w:eastAsiaTheme="minorEastAsia"/>
+        </w:rPr>
+        <w:t xml:space="preserve"> of trials, we decided to select the following values, according to the higher performance they were showing for both the Gradient Descent and the Newton methods:</w:t>
+      </w:r>
+    </w:p>
+    <w:p>
+      <w:pPr>
+        <w:pStyle w:val="ListParagraph"/>
         <w:numPr>
           <w:ilvl w:val="0"/>
           <w:numId w:val="7"/>
@@ -6386,7 +6404,7 @@
     </w:p>
     <w:p>
       <w:pPr>
-        <w:pStyle w:val="Paragrafoelenco"/>
+        <w:pStyle w:val="ListParagraph"/>
         <w:numPr>
           <w:ilvl w:val="0"/>
           <w:numId w:val="7"/>
@@ -6432,7 +6450,7 @@
     </w:p>
     <w:p>
       <w:pPr>
-        <w:pStyle w:val="Paragrafoelenco"/>
+        <w:pStyle w:val="ListParagraph"/>
         <w:numPr>
           <w:ilvl w:val="0"/>
           <w:numId w:val="7"/>
@@ -6475,7 +6493,7 @@
     </w:p>
     <w:p>
       <w:pPr>
-        <w:pStyle w:val="Paragrafoelenco"/>
+        <w:pStyle w:val="ListParagraph"/>
         <w:numPr>
           <w:ilvl w:val="0"/>
           <w:numId w:val="7"/>
@@ -6518,7 +6536,7 @@
     </w:p>
     <w:p>
       <w:pPr>
-        <w:pStyle w:val="Paragrafoelenco"/>
+        <w:pStyle w:val="ListParagraph"/>
         <w:numPr>
           <w:ilvl w:val="0"/>
           <w:numId w:val="7"/>
@@ -6561,7 +6579,7 @@
     </w:p>
     <w:p>
       <w:pPr>
-        <w:pStyle w:val="Paragrafoelenco"/>
+        <w:pStyle w:val="ListParagraph"/>
         <w:numPr>
           <w:ilvl w:val="0"/>
           <w:numId w:val="7"/>
@@ -6617,7 +6635,7 @@
     </w:p>
     <w:p>
       <w:pPr>
-        <w:pStyle w:val="Titolo2"/>
+        <w:pStyle w:val="Heading2"/>
       </w:pPr>
       <w:bookmarkStart w:id="13" w:name="_Toc158730299"/>
       <w:bookmarkStart w:id="14" w:name="_Toc158843775"/>
@@ -6975,7 +6993,7 @@
     </w:p>
     <w:p>
       <w:pPr>
-        <w:pStyle w:val="Titolo1"/>
+        <w:pStyle w:val="Heading1"/>
         <w:sectPr>
           <w:type w:val="oddPage"/>
           <w:pgSz w:w="11906" w:h="16838"/>
@@ -6988,7 +7006,7 @@
     </w:p>
     <w:p>
       <w:pPr>
-        <w:pStyle w:val="Titolo1"/>
+        <w:pStyle w:val="Heading1"/>
       </w:pPr>
       <w:bookmarkStart w:id="16" w:name="_Toc158843776"/>
       <w:r>
@@ -7059,7 +7077,7 @@
     </w:p>
     <w:p>
       <w:pPr>
-        <w:pStyle w:val="Paragrafoelenco"/>
+        <w:pStyle w:val="ListParagraph"/>
         <w:numPr>
           <w:ilvl w:val="0"/>
           <w:numId w:val="7"/>
@@ -7099,7 +7117,7 @@
     </w:p>
     <w:p>
       <w:pPr>
-        <w:pStyle w:val="Paragrafoelenco"/>
+        <w:pStyle w:val="ListParagraph"/>
         <w:numPr>
           <w:ilvl w:val="0"/>
           <w:numId w:val="7"/>
@@ -7142,7 +7160,7 @@
     </w:p>
     <w:p>
       <w:pPr>
-        <w:pStyle w:val="Paragrafoelenco"/>
+        <w:pStyle w:val="ListParagraph"/>
         <w:numPr>
           <w:ilvl w:val="0"/>
           <w:numId w:val="7"/>
@@ -7185,7 +7203,7 @@
     </w:p>
     <w:p>
       <w:pPr>
-        <w:pStyle w:val="Paragrafoelenco"/>
+        <w:pStyle w:val="ListParagraph"/>
         <w:numPr>
           <w:ilvl w:val="0"/>
           <w:numId w:val="7"/>
@@ -7228,7 +7246,7 @@
     </w:p>
     <w:p>
       <w:pPr>
-        <w:pStyle w:val="Paragrafoelenco"/>
+        <w:pStyle w:val="ListParagraph"/>
         <w:numPr>
           <w:ilvl w:val="0"/>
           <w:numId w:val="7"/>
@@ -7326,7 +7344,7 @@
     </w:p>
     <w:p>
       <w:pPr>
-        <w:pStyle w:val="NormaleWeb"/>
+        <w:pStyle w:val="NormalWeb"/>
         <w:rPr>
           <w:noProof/>
         </w:rPr>
@@ -7468,7 +7486,7 @@
     </w:p>
     <w:p>
       <w:pPr>
-        <w:pStyle w:val="NormaleWeb"/>
+        <w:pStyle w:val="NormalWeb"/>
         <w:rPr>
           <w:noProof/>
         </w:rPr>
@@ -7476,7 +7494,7 @@
     </w:p>
     <w:p>
       <w:pPr>
-        <w:pStyle w:val="NormaleWeb"/>
+        <w:pStyle w:val="NormalWeb"/>
       </w:pPr>
       <w:r>
         <w:rPr>
@@ -8026,7 +8044,7 @@
     </w:p>
     <w:p>
       <w:pPr>
-        <w:pStyle w:val="Titolo2"/>
+        <w:pStyle w:val="Heading2"/>
       </w:pPr>
       <w:bookmarkStart w:id="17" w:name="_Toc158730301"/>
       <w:bookmarkStart w:id="18" w:name="_Toc158843777"/>
@@ -8203,7 +8221,7 @@
     </w:p>
     <w:p>
       <w:pPr>
-        <w:pStyle w:val="Didascalia"/>
+        <w:pStyle w:val="Caption"/>
         <w:rPr>
           <w:sz w:val="24"/>
           <w:szCs w:val="24"/>
@@ -8258,7 +8276,7 @@
                         <w:txbxContent>
                           <w:p>
                             <w:pPr>
-                              <w:pStyle w:val="Didascalia"/>
+                              <w:pStyle w:val="Caption"/>
                               <w:rPr>
                                 <w:noProof/>
                                 <w:sz w:val="22"/>
@@ -8294,7 +8312,7 @@
                   <w:txbxContent>
                     <w:p>
                       <w:pPr>
-                        <w:pStyle w:val="Didascalia"/>
+                        <w:pStyle w:val="Caption"/>
                         <w:rPr>
                           <w:noProof/>
                           <w:sz w:val="22"/>
@@ -8341,7 +8359,7 @@
           <w:noProof/>
         </w:rPr>
         <w:drawing>
-          <wp:anchor distT="0" distB="0" distL="114300" distR="114300" simplePos="0" relativeHeight="251663360" behindDoc="0" locked="0" layoutInCell="1" allowOverlap="1" wp14:anchorId="04C4DBA3" wp14:editId="332F4403">
+          <wp:anchor distT="0" distB="0" distL="114300" distR="114300" simplePos="0" relativeHeight="251663360" behindDoc="0" locked="0" layoutInCell="1" allowOverlap="1" wp14:anchorId="04C4DBA3" wp14:editId="207C4245">
             <wp:simplePos x="0" y="0"/>
             <wp:positionH relativeFrom="margin">
               <wp:posOffset>3196590</wp:posOffset>
@@ -8419,7 +8437,7 @@
           <w:noProof/>
         </w:rPr>
         <w:drawing>
-          <wp:inline distT="0" distB="0" distL="0" distR="0" wp14:anchorId="71B48137" wp14:editId="0D7A983E">
+          <wp:inline distT="0" distB="0" distL="0" distR="0" wp14:anchorId="71B48137" wp14:editId="0C0B16F4">
             <wp:extent cx="2743200" cy="2743200"/>
             <wp:effectExtent l="0" t="0" r="0" b="0"/>
             <wp:docPr id="430218945" name="Picture 5" descr="A graph with a line and a dotted line&#10;&#10;Description automatically generated"/>
@@ -8470,7 +8488,7 @@
     </w:p>
     <w:p>
       <w:pPr>
-        <w:pStyle w:val="Didascalia"/>
+        <w:pStyle w:val="Caption"/>
         <w:rPr>
           <w:lang w:val="en-GB"/>
         </w:rPr>
@@ -8614,7 +8632,7 @@
     </w:p>
     <w:p>
       <w:pPr>
-        <w:pStyle w:val="NormaleWeb"/>
+        <w:pStyle w:val="NormalWeb"/>
         <w:keepNext/>
       </w:pPr>
       <w:r>
@@ -8666,7 +8684,7 @@
                         <w:txbxContent>
                           <w:p>
                             <w:pPr>
-                              <w:pStyle w:val="Didascalia"/>
+                              <w:pStyle w:val="Caption"/>
                               <w:rPr>
                                 <w:rFonts w:eastAsia="Times New Roman"/>
                                 <w:noProof/>
@@ -8699,7 +8717,7 @@
                   <w:txbxContent>
                     <w:p>
                       <w:pPr>
-                        <w:pStyle w:val="Didascalia"/>
+                        <w:pStyle w:val="Caption"/>
                         <w:rPr>
                           <w:rFonts w:eastAsia="Times New Roman"/>
                           <w:noProof/>
@@ -8775,7 +8793,7 @@
     </w:p>
     <w:p>
       <w:pPr>
-        <w:pStyle w:val="Didascalia"/>
+        <w:pStyle w:val="Caption"/>
       </w:pPr>
       <w:r>
         <w:t>Nelson Siegel</w:t>
@@ -8962,7 +8980,7 @@
     </w:p>
     <w:p>
       <w:pPr>
-        <w:pStyle w:val="Didascalia"/>
+        <w:pStyle w:val="Caption"/>
       </w:pPr>
       <w:r>
         <w:rPr>
@@ -9013,7 +9031,7 @@
                         <w:txbxContent>
                           <w:p>
                             <w:pPr>
-                              <w:pStyle w:val="Didascalia"/>
+                              <w:pStyle w:val="Caption"/>
                               <w:rPr>
                                 <w:noProof/>
                               </w:rPr>
@@ -9043,7 +9061,7 @@
                   <w:txbxContent>
                     <w:p>
                       <w:pPr>
-                        <w:pStyle w:val="Didascalia"/>
+                        <w:pStyle w:val="Caption"/>
                         <w:rPr>
                           <w:noProof/>
                         </w:rPr>
@@ -9080,7 +9098,7 @@
     </w:p>
     <w:p>
       <w:pPr>
-        <w:pStyle w:val="Titolo1"/>
+        <w:pStyle w:val="Heading1"/>
       </w:pPr>
       <w:bookmarkStart w:id="19" w:name="_Toc158730302"/>
       <w:bookmarkStart w:id="20" w:name="_Toc158843778"/>
@@ -9267,7 +9285,7 @@
     </w:p>
     <w:p>
       <w:pPr>
-        <w:pStyle w:val="Titolo2"/>
+        <w:pStyle w:val="Heading2"/>
       </w:pPr>
       <w:bookmarkStart w:id="21" w:name="_Toc158843779"/>
       <w:r>
@@ -9300,7 +9318,7 @@
     </w:p>
     <w:p>
       <w:pPr>
-        <w:pStyle w:val="NormaleWeb"/>
+        <w:pStyle w:val="NormalWeb"/>
         <w:keepNext/>
       </w:pPr>
       <w:r>
@@ -9308,7 +9326,7 @@
           <w:noProof/>
         </w:rPr>
         <w:drawing>
-          <wp:anchor distT="0" distB="0" distL="114300" distR="114300" simplePos="0" relativeHeight="251666432" behindDoc="0" locked="0" layoutInCell="1" allowOverlap="1" wp14:anchorId="36B86120" wp14:editId="5289D9EF">
+          <wp:anchor distT="0" distB="0" distL="114300" distR="114300" simplePos="0" relativeHeight="251666432" behindDoc="0" locked="0" layoutInCell="1" allowOverlap="1" wp14:anchorId="36B86120" wp14:editId="26DD1F6B">
             <wp:simplePos x="0" y="0"/>
             <wp:positionH relativeFrom="column">
               <wp:posOffset>3173730</wp:posOffset>
@@ -9383,7 +9401,7 @@
           <w:noProof/>
         </w:rPr>
         <w:drawing>
-          <wp:inline distT="0" distB="0" distL="0" distR="0" wp14:anchorId="03F3C614" wp14:editId="676616E9">
+          <wp:inline distT="0" distB="0" distL="0" distR="0" wp14:anchorId="03F3C614" wp14:editId="270C887E">
             <wp:extent cx="2842260" cy="2842260"/>
             <wp:effectExtent l="0" t="0" r="0" b="0"/>
             <wp:docPr id="1441638240" name="Picture 10" descr="A graph with a line and a line&#10;&#10;Description automatically generated"/>
@@ -9434,7 +9452,7 @@
     </w:p>
     <w:p>
       <w:pPr>
-        <w:pStyle w:val="Didascalia"/>
+        <w:pStyle w:val="Caption"/>
       </w:pPr>
       <w:r>
         <w:rPr>
@@ -9485,7 +9503,7 @@
                         <w:txbxContent>
                           <w:p>
                             <w:pPr>
-                              <w:pStyle w:val="Didascalia"/>
+                              <w:pStyle w:val="Caption"/>
                               <w:rPr>
                                 <w:rFonts w:eastAsia="Times New Roman"/>
                                 <w:noProof/>
@@ -9518,7 +9536,7 @@
                   <w:txbxContent>
                     <w:p>
                       <w:pPr>
-                        <w:pStyle w:val="Didascalia"/>
+                        <w:pStyle w:val="Caption"/>
                         <w:rPr>
                           <w:rFonts w:eastAsia="Times New Roman"/>
                           <w:noProof/>
@@ -9608,7 +9626,7 @@
     </w:p>
     <w:p>
       <w:pPr>
-        <w:pStyle w:val="NormaleWeb"/>
+        <w:pStyle w:val="NormalWeb"/>
         <w:keepNext/>
       </w:pPr>
       <w:r>
@@ -9616,7 +9634,7 @@
           <w:noProof/>
         </w:rPr>
         <w:drawing>
-          <wp:anchor distT="0" distB="0" distL="114300" distR="114300" simplePos="0" relativeHeight="251667456" behindDoc="0" locked="0" layoutInCell="1" allowOverlap="1" wp14:anchorId="138117D1" wp14:editId="1515262C">
+          <wp:anchor distT="0" distB="0" distL="114300" distR="114300" simplePos="0" relativeHeight="251667456" behindDoc="0" locked="0" layoutInCell="1" allowOverlap="1" wp14:anchorId="138117D1" wp14:editId="22EE324D">
             <wp:simplePos x="0" y="0"/>
             <wp:positionH relativeFrom="column">
               <wp:posOffset>3144635</wp:posOffset>
@@ -9691,7 +9709,7 @@
           <w:noProof/>
         </w:rPr>
         <w:drawing>
-          <wp:inline distT="0" distB="0" distL="0" distR="0" wp14:anchorId="4BEE8CEA" wp14:editId="6FC93578">
+          <wp:inline distT="0" distB="0" distL="0" distR="0" wp14:anchorId="4BEE8CEA" wp14:editId="4DF74A67">
             <wp:extent cx="2819400" cy="2819400"/>
             <wp:effectExtent l="0" t="0" r="0" b="0"/>
             <wp:docPr id="224452190" name="Picture 12" descr="A graph with a line and a line&#10;&#10;Description automatically generated"/>
@@ -9742,7 +9760,7 @@
     </w:p>
     <w:p>
       <w:pPr>
-        <w:pStyle w:val="Didascalia"/>
+        <w:pStyle w:val="Caption"/>
       </w:pPr>
       <w:r>
         <w:rPr>
@@ -9793,7 +9811,7 @@
                         <w:txbxContent>
                           <w:p>
                             <w:pPr>
-                              <w:pStyle w:val="Didascalia"/>
+                              <w:pStyle w:val="Caption"/>
                               <w:rPr>
                                 <w:rFonts w:eastAsia="Times New Roman"/>
                                 <w:noProof/>
@@ -9829,7 +9847,7 @@
                   <w:txbxContent>
                     <w:p>
                       <w:pPr>
-                        <w:pStyle w:val="Didascalia"/>
+                        <w:pStyle w:val="Caption"/>
                         <w:rPr>
                           <w:rFonts w:eastAsia="Times New Roman"/>
                           <w:noProof/>
@@ -9941,7 +9959,7 @@
     </w:p>
     <w:p>
       <w:pPr>
-        <w:pStyle w:val="NormaleWeb"/>
+        <w:pStyle w:val="NormalWeb"/>
         <w:keepNext/>
       </w:pPr>
       <w:r>
@@ -10075,7 +10093,7 @@
     </w:p>
     <w:p>
       <w:pPr>
-        <w:pStyle w:val="Didascalia"/>
+        <w:pStyle w:val="Caption"/>
       </w:pPr>
       <w:r>
         <w:rPr>
@@ -10126,7 +10144,7 @@
                         <w:txbxContent>
                           <w:p>
                             <w:pPr>
-                              <w:pStyle w:val="Didascalia"/>
+                              <w:pStyle w:val="Caption"/>
                               <w:rPr>
                                 <w:rFonts w:eastAsia="Times New Roman"/>
                                 <w:noProof/>
@@ -10159,7 +10177,7 @@
                   <w:txbxContent>
                     <w:p>
                       <w:pPr>
-                        <w:pStyle w:val="Didascalia"/>
+                        <w:pStyle w:val="Caption"/>
                         <w:rPr>
                           <w:rFonts w:eastAsia="Times New Roman"/>
                           <w:noProof/>
@@ -10201,7 +10219,7 @@
     </w:p>
     <w:p>
       <w:pPr>
-        <w:pStyle w:val="Titolo2"/>
+        <w:pStyle w:val="Heading2"/>
       </w:pPr>
       <w:bookmarkStart w:id="22" w:name="_Toc158843780"/>
       <w:r>
@@ -10245,7 +10263,7 @@
     </w:p>
     <w:p>
       <w:pPr>
-        <w:pStyle w:val="Paragrafoelenco"/>
+        <w:pStyle w:val="ListParagraph"/>
         <w:numPr>
           <w:ilvl w:val="0"/>
           <w:numId w:val="7"/>
@@ -10288,7 +10306,7 @@
     </w:p>
     <w:p>
       <w:pPr>
-        <w:pStyle w:val="Paragrafoelenco"/>
+        <w:pStyle w:val="ListParagraph"/>
         <w:numPr>
           <w:ilvl w:val="0"/>
           <w:numId w:val="7"/>
@@ -10331,7 +10349,7 @@
     </w:p>
     <w:p>
       <w:pPr>
-        <w:pStyle w:val="Paragrafoelenco"/>
+        <w:pStyle w:val="ListParagraph"/>
         <w:numPr>
           <w:ilvl w:val="0"/>
           <w:numId w:val="7"/>
@@ -10374,7 +10392,7 @@
     </w:p>
     <w:p>
       <w:pPr>
-        <w:pStyle w:val="Paragrafoelenco"/>
+        <w:pStyle w:val="ListParagraph"/>
         <w:numPr>
           <w:ilvl w:val="0"/>
           <w:numId w:val="7"/>
@@ -10417,7 +10435,7 @@
     </w:p>
     <w:p>
       <w:pPr>
-        <w:pStyle w:val="Paragrafoelenco"/>
+        <w:pStyle w:val="ListParagraph"/>
         <w:numPr>
           <w:ilvl w:val="0"/>
           <w:numId w:val="7"/>
@@ -10470,7 +10488,7 @@
     </w:p>
     <w:p>
       <w:pPr>
-        <w:pStyle w:val="Paragrafoelenco"/>
+        <w:pStyle w:val="ListParagraph"/>
         <w:numPr>
           <w:ilvl w:val="0"/>
           <w:numId w:val="7"/>
@@ -10621,7 +10639,7 @@
     </w:p>
     <w:p>
       <w:pPr>
-        <w:pStyle w:val="Titolo3"/>
+        <w:pStyle w:val="Heading3"/>
       </w:pPr>
       <w:bookmarkStart w:id="23" w:name="_Toc158843781"/>
       <w:r>
@@ -10686,7 +10704,7 @@
     </w:p>
     <w:p>
       <w:pPr>
-        <w:pStyle w:val="NormaleWeb"/>
+        <w:pStyle w:val="NormalWeb"/>
       </w:pPr>
       <w:r>
         <w:rPr>
@@ -10826,12 +10844,12 @@
     </w:p>
     <w:p>
       <w:pPr>
-        <w:pStyle w:val="NormaleWeb"/>
-      </w:pPr>
-    </w:p>
-    <w:p>
-      <w:pPr>
-        <w:pStyle w:val="NormaleWeb"/>
+        <w:pStyle w:val="NormalWeb"/>
+      </w:pPr>
+    </w:p>
+    <w:p>
+      <w:pPr>
+        <w:pStyle w:val="NormalWeb"/>
       </w:pPr>
       <w:r>
         <w:t>These graphs are pretty a</w:t>
@@ -10848,7 +10866,7 @@
     </w:p>
     <w:p>
       <w:pPr>
-        <w:pStyle w:val="NormaleWeb"/>
+        <w:pStyle w:val="NormalWeb"/>
       </w:pPr>
       <w:r>
         <w:t>The issues encountered for US bonds in the presence of high volatility emerged also in the case of Portugal bonds.</w:t>
@@ -10856,7 +10874,7 @@
     </w:p>
     <w:p>
       <w:pPr>
-        <w:pStyle w:val="NormaleWeb"/>
+        <w:pStyle w:val="NormalWeb"/>
       </w:pPr>
       <w:r>
         <w:t>Let’s look at the example of the 1</w:t>
@@ -10873,7 +10891,7 @@
     </w:p>
     <w:p>
       <w:pPr>
-        <w:pStyle w:val="NormaleWeb"/>
+        <w:pStyle w:val="NormalWeb"/>
       </w:pPr>
       <w:r>
         <w:rPr>
@@ -11009,12 +11027,12 @@
     </w:p>
     <w:p>
       <w:pPr>
-        <w:pStyle w:val="NormaleWeb"/>
-      </w:pPr>
-    </w:p>
-    <w:p>
-      <w:pPr>
-        <w:pStyle w:val="NormaleWeb"/>
+        <w:pStyle w:val="NormalWeb"/>
+      </w:pPr>
+    </w:p>
+    <w:p>
+      <w:pPr>
+        <w:pStyle w:val="NormalWeb"/>
       </w:pPr>
       <w:r>
         <w:lastRenderedPageBreak/>
@@ -11023,7 +11041,7 @@
     </w:p>
     <w:p>
       <w:pPr>
-        <w:pStyle w:val="Titolo3"/>
+        <w:pStyle w:val="Heading3"/>
       </w:pPr>
       <w:bookmarkStart w:id="24" w:name="_Toc158843782"/>
       <w:r>
@@ -11093,7 +11111,7 @@
           <w:lang w:val="it-IT"/>
         </w:rPr>
         <w:drawing>
-          <wp:anchor distT="0" distB="0" distL="114300" distR="114300" simplePos="0" relativeHeight="251681792" behindDoc="0" locked="0" layoutInCell="1" allowOverlap="1" wp14:anchorId="53114D7F" wp14:editId="4021E7DF">
+          <wp:anchor distT="0" distB="0" distL="114300" distR="114300" simplePos="0" relativeHeight="251681792" behindDoc="0" locked="0" layoutInCell="1" allowOverlap="1" wp14:anchorId="53114D7F" wp14:editId="7B322661">
             <wp:simplePos x="0" y="0"/>
             <wp:positionH relativeFrom="margin">
               <wp:posOffset>3090057</wp:posOffset>
@@ -11172,7 +11190,7 @@
           <w14:ligatures w14:val="none"/>
         </w:rPr>
         <w:drawing>
-          <wp:inline distT="0" distB="0" distL="0" distR="0" wp14:anchorId="49A9AB4B" wp14:editId="5D70816C">
+          <wp:inline distT="0" distB="0" distL="0" distR="0" wp14:anchorId="49A9AB4B" wp14:editId="7D21226A">
             <wp:extent cx="2725616" cy="2725616"/>
             <wp:effectExtent l="0" t="0" r="0" b="0"/>
             <wp:docPr id="1264027108" name="Picture 1" descr="A graph with a line and a line&#10;&#10;Description automatically generated"/>
@@ -11280,7 +11298,7 @@
           <w14:ligatures w14:val="none"/>
         </w:rPr>
         <w:drawing>
-          <wp:anchor distT="0" distB="0" distL="114300" distR="114300" simplePos="0" relativeHeight="251682816" behindDoc="0" locked="0" layoutInCell="1" allowOverlap="1" wp14:anchorId="7F0E619E" wp14:editId="6ECA2EC0">
+          <wp:anchor distT="0" distB="0" distL="114300" distR="114300" simplePos="0" relativeHeight="251682816" behindDoc="0" locked="0" layoutInCell="1" allowOverlap="1" wp14:anchorId="7F0E619E" wp14:editId="302E5935">
             <wp:simplePos x="0" y="0"/>
             <wp:positionH relativeFrom="column">
               <wp:posOffset>3104515</wp:posOffset>
@@ -11359,7 +11377,7 @@
           <w14:ligatures w14:val="none"/>
         </w:rPr>
         <w:drawing>
-          <wp:inline distT="0" distB="0" distL="0" distR="0" wp14:anchorId="7F7AB10D" wp14:editId="15FB8FD9">
+          <wp:inline distT="0" distB="0" distL="0" distR="0" wp14:anchorId="7F7AB10D" wp14:editId="4A90CDA7">
             <wp:extent cx="2712720" cy="2712720"/>
             <wp:effectExtent l="0" t="0" r="0" b="0"/>
             <wp:docPr id="263942541" name="Picture 4" descr="A graph with a line graph and numbers&#10;&#10;Description automatically generated"/>
@@ -11512,7 +11530,7 @@
     </w:p>
     <w:p>
       <w:pPr>
-        <w:pStyle w:val="Titolo2"/>
+        <w:pStyle w:val="Heading2"/>
         <w:rPr>
           <w:rFonts w:eastAsia="Times New Roman"/>
           <w:lang w:eastAsia="it-IT"/>
@@ -11656,7 +11674,7 @@
     </w:p>
     <w:p>
       <w:pPr>
-        <w:pStyle w:val="Paragrafoelenco"/>
+        <w:pStyle w:val="ListParagraph"/>
         <w:numPr>
           <w:ilvl w:val="0"/>
           <w:numId w:val="7"/>
@@ -11699,7 +11717,7 @@
     </w:p>
     <w:p>
       <w:pPr>
-        <w:pStyle w:val="Paragrafoelenco"/>
+        <w:pStyle w:val="ListParagraph"/>
         <w:numPr>
           <w:ilvl w:val="0"/>
           <w:numId w:val="7"/>
@@ -11748,7 +11766,7 @@
     </w:p>
     <w:p>
       <w:pPr>
-        <w:pStyle w:val="Paragrafoelenco"/>
+        <w:pStyle w:val="ListParagraph"/>
         <w:numPr>
           <w:ilvl w:val="0"/>
           <w:numId w:val="7"/>
@@ -11797,7 +11815,7 @@
     </w:p>
     <w:p>
       <w:pPr>
-        <w:pStyle w:val="Paragrafoelenco"/>
+        <w:pStyle w:val="ListParagraph"/>
         <w:numPr>
           <w:ilvl w:val="0"/>
           <w:numId w:val="7"/>
@@ -11840,7 +11858,7 @@
     </w:p>
     <w:p>
       <w:pPr>
-        <w:pStyle w:val="Paragrafoelenco"/>
+        <w:pStyle w:val="ListParagraph"/>
         <w:numPr>
           <w:ilvl w:val="0"/>
           <w:numId w:val="7"/>
@@ -11893,7 +11911,7 @@
     </w:p>
     <w:p>
       <w:pPr>
-        <w:pStyle w:val="Paragrafoelenco"/>
+        <w:pStyle w:val="ListParagraph"/>
         <w:numPr>
           <w:ilvl w:val="0"/>
           <w:numId w:val="7"/>
@@ -11940,7 +11958,7 @@
     </w:p>
     <w:p>
       <w:pPr>
-        <w:pStyle w:val="Titolo3"/>
+        <w:pStyle w:val="Heading3"/>
       </w:pPr>
       <w:bookmarkStart w:id="26" w:name="_Toc158843784"/>
       <w:r>
@@ -12016,7 +12034,7 @@
           <w:lang w:val="it-IT"/>
         </w:rPr>
         <w:drawing>
-          <wp:anchor distT="0" distB="0" distL="114300" distR="114300" simplePos="0" relativeHeight="251683840" behindDoc="0" locked="0" layoutInCell="1" allowOverlap="1" wp14:anchorId="171726E6" wp14:editId="4DD8ECA7">
+          <wp:anchor distT="0" distB="0" distL="114300" distR="114300" simplePos="0" relativeHeight="251683840" behindDoc="0" locked="0" layoutInCell="1" allowOverlap="1" wp14:anchorId="171726E6" wp14:editId="08C6B816">
             <wp:simplePos x="0" y="0"/>
             <wp:positionH relativeFrom="column">
               <wp:posOffset>3283007</wp:posOffset>
@@ -12095,7 +12113,7 @@
           <w14:ligatures w14:val="none"/>
         </w:rPr>
         <w:drawing>
-          <wp:inline distT="0" distB="0" distL="0" distR="0" wp14:anchorId="43C55EFF" wp14:editId="0487190E">
+          <wp:inline distT="0" distB="0" distL="0" distR="0" wp14:anchorId="43C55EFF" wp14:editId="60A082CC">
             <wp:extent cx="2694709" cy="2694709"/>
             <wp:effectExtent l="0" t="0" r="0" b="0"/>
             <wp:docPr id="1762569261" name="Picture 5" descr="A graph with a line and a blue line&#10;&#10;Description automatically generated"/>
@@ -12161,7 +12179,7 @@
         </w:rPr>
         <w:lastRenderedPageBreak/>
         <w:drawing>
-          <wp:anchor distT="0" distB="0" distL="114300" distR="114300" simplePos="0" relativeHeight="251684864" behindDoc="0" locked="0" layoutInCell="1" allowOverlap="1" wp14:anchorId="265F4555" wp14:editId="5820FC97">
+          <wp:anchor distT="0" distB="0" distL="114300" distR="114300" simplePos="0" relativeHeight="251684864" behindDoc="0" locked="0" layoutInCell="1" allowOverlap="1" wp14:anchorId="265F4555" wp14:editId="34028B23">
             <wp:simplePos x="0" y="0"/>
             <wp:positionH relativeFrom="column">
               <wp:posOffset>3234171</wp:posOffset>
@@ -12240,7 +12258,7 @@
           <w14:ligatures w14:val="none"/>
         </w:rPr>
         <w:drawing>
-          <wp:inline distT="0" distB="0" distL="0" distR="0" wp14:anchorId="74C63B27" wp14:editId="15B83DA1">
+          <wp:inline distT="0" distB="0" distL="0" distR="0" wp14:anchorId="74C63B27" wp14:editId="61772CE7">
             <wp:extent cx="2708564" cy="2708564"/>
             <wp:effectExtent l="0" t="0" r="0" b="0"/>
             <wp:docPr id="822165859" name="Picture 6" descr="A graph with a line and a line&#10;&#10;Description automatically generated with medium confidence"/>
@@ -12530,7 +12548,7 @@
     </w:p>
     <w:p>
       <w:pPr>
-        <w:pStyle w:val="Titolo3"/>
+        <w:pStyle w:val="Heading3"/>
         <w:rPr>
           <w:rFonts w:eastAsia="Times New Roman"/>
           <w:lang w:val="en-GB" w:eastAsia="it-IT"/>
@@ -12738,7 +12756,7 @@
           <w:lang w:val="it-IT"/>
         </w:rPr>
         <w:drawing>
-          <wp:anchor distT="0" distB="0" distL="114300" distR="114300" simplePos="0" relativeHeight="251687936" behindDoc="0" locked="0" layoutInCell="1" allowOverlap="1" wp14:anchorId="447B8B64" wp14:editId="02DDE574">
+          <wp:anchor distT="0" distB="0" distL="114300" distR="114300" simplePos="0" relativeHeight="251687936" behindDoc="0" locked="0" layoutInCell="1" allowOverlap="1" wp14:anchorId="447B8B64" wp14:editId="6C2BA573">
             <wp:simplePos x="0" y="0"/>
             <wp:positionH relativeFrom="column">
               <wp:posOffset>3041015</wp:posOffset>
@@ -12817,7 +12835,7 @@
           <w14:ligatures w14:val="none"/>
         </w:rPr>
         <w:drawing>
-          <wp:inline distT="0" distB="0" distL="0" distR="0" wp14:anchorId="786B04F5" wp14:editId="743A7D18">
+          <wp:inline distT="0" distB="0" distL="0" distR="0" wp14:anchorId="786B04F5" wp14:editId="69EE0B12">
             <wp:extent cx="2563091" cy="2563091"/>
             <wp:effectExtent l="0" t="0" r="8890" b="8890"/>
             <wp:docPr id="135876710" name="Picture 12" descr="A graph with a line and a dotted line&#10;&#10;Description automatically generated"/>
@@ -12888,7 +12906,7 @@
           <w:lang w:val="it-IT"/>
         </w:rPr>
         <w:drawing>
-          <wp:anchor distT="0" distB="0" distL="114300" distR="114300" simplePos="0" relativeHeight="251688960" behindDoc="0" locked="0" layoutInCell="1" allowOverlap="1" wp14:anchorId="06409DA6" wp14:editId="68392B2E">
+          <wp:anchor distT="0" distB="0" distL="114300" distR="114300" simplePos="0" relativeHeight="251688960" behindDoc="0" locked="0" layoutInCell="1" allowOverlap="1" wp14:anchorId="06409DA6" wp14:editId="10BE2715">
             <wp:simplePos x="0" y="0"/>
             <wp:positionH relativeFrom="column">
               <wp:posOffset>3041015</wp:posOffset>
@@ -13028,7 +13046,7 @@
     <w:p/>
     <w:p>
       <w:pPr>
-        <w:pStyle w:val="Titolo2"/>
+        <w:pStyle w:val="Heading2"/>
         <w:rPr>
           <w:rFonts w:eastAsia="Times New Roman"/>
           <w:lang w:eastAsia="it-IT"/>
@@ -13183,7 +13201,7 @@
     </w:p>
     <w:p>
       <w:pPr>
-        <w:pStyle w:val="Paragrafoelenco"/>
+        <w:pStyle w:val="ListParagraph"/>
         <w:numPr>
           <w:ilvl w:val="0"/>
           <w:numId w:val="7"/>
@@ -13229,7 +13247,7 @@
     </w:p>
     <w:p>
       <w:pPr>
-        <w:pStyle w:val="Paragrafoelenco"/>
+        <w:pStyle w:val="ListParagraph"/>
         <w:numPr>
           <w:ilvl w:val="0"/>
           <w:numId w:val="7"/>
@@ -13275,7 +13293,7 @@
     </w:p>
     <w:p>
       <w:pPr>
-        <w:pStyle w:val="Paragrafoelenco"/>
+        <w:pStyle w:val="ListParagraph"/>
         <w:numPr>
           <w:ilvl w:val="0"/>
           <w:numId w:val="7"/>
@@ -13321,7 +13339,7 @@
     </w:p>
     <w:p>
       <w:pPr>
-        <w:pStyle w:val="Paragrafoelenco"/>
+        <w:pStyle w:val="ListParagraph"/>
         <w:numPr>
           <w:ilvl w:val="0"/>
           <w:numId w:val="7"/>
@@ -13367,7 +13385,7 @@
     </w:p>
     <w:p>
       <w:pPr>
-        <w:pStyle w:val="Paragrafoelenco"/>
+        <w:pStyle w:val="ListParagraph"/>
         <w:numPr>
           <w:ilvl w:val="0"/>
           <w:numId w:val="7"/>
@@ -13417,7 +13435,7 @@
     </w:p>
     <w:p>
       <w:pPr>
-        <w:pStyle w:val="Paragrafoelenco"/>
+        <w:pStyle w:val="ListParagraph"/>
         <w:numPr>
           <w:ilvl w:val="0"/>
           <w:numId w:val="7"/>
@@ -13464,7 +13482,7 @@
     </w:p>
     <w:p>
       <w:pPr>
-        <w:pStyle w:val="Titolo3"/>
+        <w:pStyle w:val="Heading3"/>
       </w:pPr>
       <w:bookmarkStart w:id="29" w:name="_Toc158843787"/>
       <w:r>
@@ -13559,7 +13577,7 @@
           <w:lang w:val="it-IT"/>
         </w:rPr>
         <w:drawing>
-          <wp:anchor distT="0" distB="0" distL="114300" distR="114300" simplePos="0" relativeHeight="251691008" behindDoc="0" locked="0" layoutInCell="1" allowOverlap="1" wp14:anchorId="41BA92F4" wp14:editId="1CEDC206">
+          <wp:anchor distT="0" distB="0" distL="114300" distR="114300" simplePos="0" relativeHeight="251691008" behindDoc="0" locked="0" layoutInCell="1" allowOverlap="1" wp14:anchorId="41BA92F4" wp14:editId="1B11B0F3">
             <wp:simplePos x="0" y="0"/>
             <wp:positionH relativeFrom="column">
               <wp:posOffset>3280410</wp:posOffset>
@@ -13637,7 +13655,7 @@
           <w14:ligatures w14:val="none"/>
         </w:rPr>
         <w:drawing>
-          <wp:inline distT="0" distB="0" distL="0" distR="0" wp14:anchorId="15E22937" wp14:editId="096904E7">
+          <wp:inline distT="0" distB="0" distL="0" distR="0" wp14:anchorId="15E22937" wp14:editId="684ADD1E">
             <wp:extent cx="2711601" cy="2711601"/>
             <wp:effectExtent l="0" t="0" r="0" b="0"/>
             <wp:docPr id="876154841" name="Picture 5"/>
@@ -13702,7 +13720,7 @@
         </w:rPr>
         <w:lastRenderedPageBreak/>
         <w:drawing>
-          <wp:anchor distT="0" distB="0" distL="114300" distR="114300" simplePos="0" relativeHeight="251692032" behindDoc="0" locked="0" layoutInCell="1" allowOverlap="1" wp14:anchorId="4ECF5037" wp14:editId="2F0C641A">
+          <wp:anchor distT="0" distB="0" distL="114300" distR="114300" simplePos="0" relativeHeight="251692032" behindDoc="0" locked="0" layoutInCell="1" allowOverlap="1" wp14:anchorId="4ECF5037" wp14:editId="36B21135">
             <wp:simplePos x="0" y="0"/>
             <wp:positionH relativeFrom="column">
               <wp:posOffset>3232785</wp:posOffset>
@@ -13780,7 +13798,7 @@
           <w14:ligatures w14:val="none"/>
         </w:rPr>
         <w:drawing>
-          <wp:inline distT="0" distB="0" distL="0" distR="0" wp14:anchorId="30E7A28B" wp14:editId="15350BA5">
+          <wp:inline distT="0" distB="0" distL="0" distR="0" wp14:anchorId="30E7A28B" wp14:editId="791506C8">
             <wp:extent cx="2716971" cy="2716971"/>
             <wp:effectExtent l="0" t="0" r="7620" b="7620"/>
             <wp:docPr id="799002801" name="Picture 6"/>
@@ -14091,7 +14109,7 @@
     </w:p>
     <w:p>
       <w:pPr>
-        <w:pStyle w:val="Titolo3"/>
+        <w:pStyle w:val="Heading3"/>
         <w:rPr>
           <w:rFonts w:eastAsia="Times New Roman"/>
           <w:lang w:val="en-GB" w:eastAsia="it-IT"/>
@@ -14150,7 +14168,7 @@
           <w:lang w:val="it-IT"/>
         </w:rPr>
         <w:drawing>
-          <wp:anchor distT="0" distB="0" distL="114300" distR="114300" simplePos="0" relativeHeight="251695104" behindDoc="0" locked="0" layoutInCell="1" allowOverlap="1" wp14:anchorId="1F7C0453" wp14:editId="114EC054">
+          <wp:anchor distT="0" distB="0" distL="114300" distR="114300" simplePos="0" relativeHeight="251695104" behindDoc="0" locked="0" layoutInCell="1" allowOverlap="1" wp14:anchorId="1F7C0453" wp14:editId="49D48592">
             <wp:simplePos x="0" y="0"/>
             <wp:positionH relativeFrom="column">
               <wp:posOffset>3042285</wp:posOffset>
@@ -14225,7 +14243,7 @@
           <w:lang w:val="it-IT"/>
         </w:rPr>
         <w:drawing>
-          <wp:anchor distT="0" distB="0" distL="114300" distR="114300" simplePos="0" relativeHeight="251694080" behindDoc="0" locked="0" layoutInCell="1" allowOverlap="1" wp14:anchorId="155A98FE" wp14:editId="567CEAF6">
+          <wp:anchor distT="0" distB="0" distL="114300" distR="114300" simplePos="0" relativeHeight="251694080" behindDoc="0" locked="0" layoutInCell="1" allowOverlap="1" wp14:anchorId="155A98FE" wp14:editId="566A5F3D">
             <wp:simplePos x="0" y="0"/>
             <wp:positionH relativeFrom="margin">
               <wp:posOffset>3042285</wp:posOffset>
@@ -14303,7 +14321,7 @@
           <w14:ligatures w14:val="none"/>
         </w:rPr>
         <w:drawing>
-          <wp:inline distT="0" distB="0" distL="0" distR="0" wp14:anchorId="13C907B8" wp14:editId="3FB3241B">
+          <wp:inline distT="0" distB="0" distL="0" distR="0" wp14:anchorId="13C907B8" wp14:editId="3729B751">
             <wp:extent cx="2573417" cy="2573417"/>
             <wp:effectExtent l="0" t="0" r="0" b="0"/>
             <wp:docPr id="115167391" name="Picture 11"/>
@@ -14376,7 +14394,7 @@
           <w14:ligatures w14:val="none"/>
         </w:rPr>
         <w:drawing>
-          <wp:inline distT="0" distB="0" distL="0" distR="0" wp14:anchorId="74F668B0" wp14:editId="7FC4E5DC">
+          <wp:inline distT="0" distB="0" distL="0" distR="0" wp14:anchorId="74F668B0" wp14:editId="212F85B8">
             <wp:extent cx="2578154" cy="2578154"/>
             <wp:effectExtent l="0" t="0" r="0" b="0"/>
             <wp:docPr id="1801263957" name="Picture 12"/>
@@ -14446,7 +14464,7 @@
           <w:lang w:val="it-IT"/>
         </w:rPr>
         <w:drawing>
-          <wp:anchor distT="0" distB="0" distL="114300" distR="114300" simplePos="0" relativeHeight="251696128" behindDoc="0" locked="0" layoutInCell="1" allowOverlap="1" wp14:anchorId="271F5300" wp14:editId="0EAC36F4">
+          <wp:anchor distT="0" distB="0" distL="114300" distR="114300" simplePos="0" relativeHeight="251696128" behindDoc="0" locked="0" layoutInCell="1" allowOverlap="1" wp14:anchorId="271F5300" wp14:editId="1D3F51BD">
             <wp:simplePos x="0" y="0"/>
             <wp:positionH relativeFrom="column">
               <wp:posOffset>3042285</wp:posOffset>
@@ -14524,7 +14542,7 @@
           <w14:ligatures w14:val="none"/>
         </w:rPr>
         <w:drawing>
-          <wp:inline distT="0" distB="0" distL="0" distR="0" wp14:anchorId="1B82AE91" wp14:editId="5041FDA3">
+          <wp:inline distT="0" distB="0" distL="0" distR="0" wp14:anchorId="1B82AE91" wp14:editId="548F6C6C">
             <wp:extent cx="2588617" cy="2588617"/>
             <wp:effectExtent l="0" t="0" r="2540" b="2540"/>
             <wp:docPr id="1225209824" name="Picture 13"/>
@@ -14583,7 +14601,7 @@
     </w:p>
     <w:p>
       <w:pPr>
-        <w:pStyle w:val="Titolo1"/>
+        <w:pStyle w:val="Heading1"/>
       </w:pPr>
       <w:bookmarkStart w:id="31" w:name="_Toc158843789"/>
       <w:r>
@@ -14715,7 +14733,7 @@
     </w:p>
     <w:p>
       <w:pPr>
-        <w:pStyle w:val="Titolo1"/>
+        <w:pStyle w:val="Heading1"/>
       </w:pPr>
       <w:bookmarkStart w:id="32" w:name="_Toc158466236"/>
       <w:bookmarkStart w:id="33" w:name="_Toc158843790"/>
@@ -14753,7 +14771,7 @@
     </w:p>
     <w:p>
       <w:pPr>
-        <w:pStyle w:val="Paragrafoelenco"/>
+        <w:pStyle w:val="ListParagraph"/>
         <w:numPr>
           <w:ilvl w:val="0"/>
           <w:numId w:val="2"/>
@@ -14779,7 +14797,7 @@
     </w:p>
     <w:p>
       <w:pPr>
-        <w:pStyle w:val="Paragrafoelenco"/>
+        <w:pStyle w:val="ListParagraph"/>
         <w:numPr>
           <w:ilvl w:val="0"/>
           <w:numId w:val="2"/>
@@ -14805,7 +14823,7 @@
     </w:p>
     <w:p>
       <w:pPr>
-        <w:pStyle w:val="Paragrafoelenco"/>
+        <w:pStyle w:val="ListParagraph"/>
         <w:numPr>
           <w:ilvl w:val="0"/>
           <w:numId w:val="2"/>
@@ -14822,7 +14840,7 @@
     </w:p>
     <w:p>
       <w:pPr>
-        <w:pStyle w:val="Titolo2"/>
+        <w:pStyle w:val="Heading2"/>
       </w:pPr>
       <w:bookmarkStart w:id="34" w:name="_Toc158455218"/>
       <w:r>
@@ -14959,7 +14977,7 @@
     </w:p>
     <w:p>
       <w:pPr>
-        <w:pStyle w:val="Titolo1"/>
+        <w:pStyle w:val="Heading1"/>
         <w:rPr>
           <w:sz w:val="48"/>
           <w:szCs w:val="48"/>
@@ -14983,7 +15001,7 @@
     </w:p>
     <w:p>
       <w:pPr>
-        <w:pStyle w:val="Paragrafoelenco"/>
+        <w:pStyle w:val="ListParagraph"/>
         <w:numPr>
           <w:ilvl w:val="0"/>
           <w:numId w:val="8"/>
@@ -14995,7 +15013,7 @@
     </w:p>
     <w:p>
       <w:pPr>
-        <w:pStyle w:val="Paragrafoelenco"/>
+        <w:pStyle w:val="ListParagraph"/>
         <w:numPr>
           <w:ilvl w:val="0"/>
           <w:numId w:val="8"/>
@@ -15007,7 +15025,7 @@
     </w:p>
     <w:p>
       <w:pPr>
-        <w:pStyle w:val="Paragrafoelenco"/>
+        <w:pStyle w:val="ListParagraph"/>
         <w:numPr>
           <w:ilvl w:val="0"/>
           <w:numId w:val="8"/>
@@ -15019,7 +15037,7 @@
     </w:p>
     <w:p>
       <w:pPr>
-        <w:pStyle w:val="Paragrafoelenco"/>
+        <w:pStyle w:val="ListParagraph"/>
         <w:numPr>
           <w:ilvl w:val="0"/>
           <w:numId w:val="8"/>
@@ -16233,7 +16251,7 @@
     <w:p/>
     <w:p>
       <w:pPr>
-        <w:pStyle w:val="Titolo2"/>
+        <w:pStyle w:val="Heading2"/>
         <w:rPr>
           <w:rFonts w:eastAsiaTheme="minorHAnsi"/>
         </w:rPr>
@@ -16846,7 +16864,7 @@
     </w:p>
     <w:p>
       <w:pPr>
-        <w:pStyle w:val="NormaleWeb"/>
+        <w:pStyle w:val="NormalWeb"/>
         <w:rPr>
           <w:rFonts w:eastAsiaTheme="minorEastAsia"/>
         </w:rPr>
@@ -17116,7 +17134,7 @@
     </w:p>
     <w:p>
       <w:pPr>
-        <w:pStyle w:val="NormaleWeb"/>
+        <w:pStyle w:val="NormalWeb"/>
       </w:pPr>
       <w:r>
         <w:t xml:space="preserve">Instead of requiring the full Hessian matrix at the point </w:t>
@@ -17208,7 +17226,7 @@
     </w:p>
     <w:p>
       <w:pPr>
-        <w:pStyle w:val="NormaleWeb"/>
+        <w:pStyle w:val="NormalWeb"/>
       </w:pPr>
       <m:oMathPara>
         <m:oMath>
@@ -17422,7 +17440,7 @@
     </w:p>
     <w:p>
       <w:pPr>
-        <w:pStyle w:val="NormaleWeb"/>
+        <w:pStyle w:val="NormalWeb"/>
       </w:pPr>
       <m:oMathPara>
         <m:oMath>
@@ -18563,7 +18581,7 @@
     </w:p>
     <w:p>
       <w:pPr>
-        <w:pStyle w:val="Titolo2"/>
+        <w:pStyle w:val="Heading2"/>
         <w:rPr>
           <w:rFonts w:eastAsiaTheme="minorEastAsia"/>
         </w:rPr>
@@ -18607,7 +18625,7 @@
     </w:p>
     <w:p>
       <w:pPr>
-        <w:pStyle w:val="Paragrafoelenco"/>
+        <w:pStyle w:val="ListParagraph"/>
         <w:numPr>
           <w:ilvl w:val="0"/>
           <w:numId w:val="12"/>
@@ -18656,7 +18674,7 @@
     </w:p>
     <w:p>
       <w:pPr>
-        <w:pStyle w:val="Paragrafoelenco"/>
+        <w:pStyle w:val="ListParagraph"/>
         <w:numPr>
           <w:ilvl w:val="0"/>
           <w:numId w:val="12"/>
@@ -18668,7 +18686,7 @@
     </w:p>
     <w:p>
       <w:pPr>
-        <w:pStyle w:val="Paragrafoelenco"/>
+        <w:pStyle w:val="ListParagraph"/>
         <w:numPr>
           <w:ilvl w:val="0"/>
           <w:numId w:val="12"/>
@@ -18692,7 +18710,7 @@
     </w:p>
     <w:p>
       <w:pPr>
-        <w:pStyle w:val="Paragrafoelenco"/>
+        <w:pStyle w:val="ListParagraph"/>
         <w:numPr>
           <w:ilvl w:val="0"/>
           <w:numId w:val="12"/>
@@ -18704,7 +18722,7 @@
     </w:p>
     <w:p>
       <w:pPr>
-        <w:pStyle w:val="Paragrafoelenco"/>
+        <w:pStyle w:val="ListParagraph"/>
         <w:numPr>
           <w:ilvl w:val="0"/>
           <w:numId w:val="12"/>
@@ -18728,7 +18746,7 @@
     </w:p>
     <w:p>
       <w:pPr>
-        <w:pStyle w:val="Paragrafoelenco"/>
+        <w:pStyle w:val="ListParagraph"/>
         <w:numPr>
           <w:ilvl w:val="0"/>
           <w:numId w:val="12"/>
@@ -19165,7 +19183,7 @@
     </w:p>
     <w:p>
       <w:pPr>
-        <w:pStyle w:val="Titolo1"/>
+        <w:pStyle w:val="Heading1"/>
         <w:rPr>
           <w:rFonts w:eastAsiaTheme="minorEastAsia"/>
         </w:rPr>
@@ -19206,7 +19224,7 @@
       </w:r>
       <w:r>
         <w:rPr>
-          <w:rStyle w:val="Rimandonotaapidipagina"/>
+          <w:rStyle w:val="FootnoteReference"/>
         </w:rPr>
         <w:footnoteReference w:id="1"/>
       </w:r>
@@ -19215,7 +19233,7 @@
       </w:r>
       <w:r>
         <w:rPr>
-          <w:rStyle w:val="Rimandonotaapidipagina"/>
+          <w:rStyle w:val="FootnoteReference"/>
         </w:rPr>
         <w:footnoteReference w:id="2"/>
       </w:r>
@@ -19234,7 +19252,7 @@
     </w:p>
     <w:p>
       <w:pPr>
-        <w:pStyle w:val="Paragrafoelenco"/>
+        <w:pStyle w:val="ListParagraph"/>
         <w:numPr>
           <w:ilvl w:val="0"/>
           <w:numId w:val="9"/>
@@ -19246,7 +19264,7 @@
     </w:p>
     <w:p>
       <w:pPr>
-        <w:pStyle w:val="Paragrafoelenco"/>
+        <w:pStyle w:val="ListParagraph"/>
         <w:numPr>
           <w:ilvl w:val="0"/>
           <w:numId w:val="9"/>
@@ -19258,7 +19276,7 @@
     </w:p>
     <w:p>
       <w:pPr>
-        <w:pStyle w:val="Paragrafoelenco"/>
+        <w:pStyle w:val="ListParagraph"/>
         <w:numPr>
           <w:ilvl w:val="0"/>
           <w:numId w:val="9"/>
@@ -19275,7 +19293,7 @@
     </w:p>
     <w:p>
       <w:pPr>
-        <w:pStyle w:val="Paragrafoelenco"/>
+        <w:pStyle w:val="ListParagraph"/>
         <w:numPr>
           <w:ilvl w:val="0"/>
           <w:numId w:val="10"/>
@@ -19287,7 +19305,7 @@
     </w:p>
     <w:p>
       <w:pPr>
-        <w:pStyle w:val="Paragrafoelenco"/>
+        <w:pStyle w:val="ListParagraph"/>
         <w:numPr>
           <w:ilvl w:val="0"/>
           <w:numId w:val="10"/>
@@ -19677,7 +19695,7 @@
     </w:p>
     <w:p>
       <w:pPr>
-        <w:pStyle w:val="Paragrafoelenco"/>
+        <w:pStyle w:val="ListParagraph"/>
         <w:numPr>
           <w:ilvl w:val="0"/>
           <w:numId w:val="11"/>
@@ -19732,7 +19750,7 @@
     </w:p>
     <w:p>
       <w:pPr>
-        <w:pStyle w:val="Paragrafoelenco"/>
+        <w:pStyle w:val="ListParagraph"/>
         <w:numPr>
           <w:ilvl w:val="0"/>
           <w:numId w:val="11"/>
@@ -21367,7 +21385,7 @@
     </w:p>
     <w:p>
       <w:pPr>
-        <w:pStyle w:val="Titolo2"/>
+        <w:pStyle w:val="Heading2"/>
         <w:rPr>
           <w:rFonts w:eastAsiaTheme="minorEastAsia"/>
         </w:rPr>
@@ -21987,7 +22005,7 @@
     </w:p>
     <w:p>
       <w:pPr>
-        <w:pStyle w:val="Titolo1"/>
+        <w:pStyle w:val="Heading1"/>
       </w:pPr>
       <w:bookmarkStart w:id="44" w:name="_Toc158843797"/>
       <w:r>
@@ -22154,14 +22172,14 @@
     <w:p>
       <w:pPr>
         <w:rPr>
-          <w:rStyle w:val="CitazioneHTML"/>
+          <w:rStyle w:val="HTMLCite"/>
           <w:i w:val="0"/>
           <w:iCs w:val="0"/>
         </w:rPr>
       </w:pPr>
       <w:r>
         <w:rPr>
-          <w:rStyle w:val="CitazioneHTML"/>
+          <w:rStyle w:val="HTMLCite"/>
           <w:i w:val="0"/>
           <w:iCs w:val="0"/>
         </w:rPr>
@@ -22169,7 +22187,7 @@
       </w:r>
       <w:r>
         <w:rPr>
-          <w:rStyle w:val="CitazioneHTML"/>
+          <w:rStyle w:val="HTMLCite"/>
           <w:i w:val="0"/>
           <w:iCs w:val="0"/>
         </w:rPr>
@@ -22234,13 +22252,13 @@
 <w:ftr xmlns:wpc="http://schemas.microsoft.com/office/word/2010/wordprocessingCanvas" xmlns:cx="http://schemas.microsoft.com/office/drawing/2014/chartex" xmlns:cx1="http://schemas.microsoft.com/office/drawing/2015/9/8/chartex" xmlns:cx2="http://schemas.microsoft.com/office/drawing/2015/10/21/chartex" xmlns:cx3="http://schemas.microsoft.com/office/drawing/2016/5/9/chartex" xmlns:cx4="http://schemas.microsoft.com/office/drawing/2016/5/10/chartex" xmlns:cx5="http://schemas.microsoft.com/office/drawing/2016/5/11/chartex" xmlns:cx6="http://schemas.microsoft.com/office/drawing/2016/5/12/chartex" xmlns:cx7="http://schemas.microsoft.com/office/drawing/2016/5/13/chartex" xmlns:cx8="http://schemas.microsoft.com/office/drawing/2016/5/14/chartex" xmlns:mc="http://schemas.openxmlformats.org/markup-compatibility/2006" xmlns:aink="http://schemas.microsoft.com/office/drawing/2016/ink" xmlns:am3d="http://schemas.microsoft.com/office/drawing/2017/model3d" xmlns:o="urn:schemas-microsoft-com:office:office" xmlns:oel="http://schemas.microsoft.com/office/2019/extlst" xmlns:r="http://schemas.openxmlformats.org/officeDocument/2006/relationships" xmlns:m="http://schemas.openxmlformats.org/officeDocument/2006/math" xmlns:v="urn:schemas-microsoft-com:vml" xmlns:wp14="http://schemas.microsoft.com/office/word/2010/wordprocessingDrawing" xmlns:wp="http://schemas.openxmlformats.org/drawingml/2006/wordprocessingDrawing" xmlns:w10="urn:schemas-microsoft-com:office:word" xmlns:w="http://schemas.openxmlformats.org/wordprocessingml/2006/main" xmlns:w14="http://schemas.microsoft.com/office/word/2010/wordml" xmlns:w15="http://schemas.microsoft.com/office/word/2012/wordml" xmlns:w16cex="http://schemas.microsoft.com/office/word/2018/wordml/cex" xmlns:w16cid="http://schemas.microsoft.com/office/word/2016/wordml/cid" xmlns:w16="http://schemas.microsoft.com/office/word/2018/wordml" xmlns:w16sdtdh="http://schemas.microsoft.com/office/word/2020/wordml/sdtdatahash" xmlns:w16se="http://schemas.microsoft.com/office/word/2015/wordml/symex" xmlns:wpg="http://schemas.microsoft.com/office/word/2010/wordprocessingGroup" xmlns:wpi="http://schemas.microsoft.com/office/word/2010/wordprocessingInk" xmlns:wne="http://schemas.microsoft.com/office/word/2006/wordml" xmlns:wps="http://schemas.microsoft.com/office/word/2010/wordprocessingShape" mc:Ignorable="w14 w15 w16se w16cid w16 w16cex w16sdtdh wp14">
   <w:p>
     <w:pPr>
-      <w:pStyle w:val="Pidipagina"/>
+      <w:pStyle w:val="Footer"/>
       <w:jc w:val="right"/>
     </w:pPr>
   </w:p>
   <w:p>
     <w:pPr>
-      <w:pStyle w:val="Pidipagina"/>
+      <w:pStyle w:val="Footer"/>
     </w:pPr>
   </w:p>
 </w:ftr>
@@ -22259,7 +22277,7 @@
     <w:sdtContent>
       <w:p>
         <w:pPr>
-          <w:pStyle w:val="Pidipagina"/>
+          <w:pStyle w:val="Footer"/>
           <w:jc w:val="right"/>
         </w:pPr>
         <w:r>
@@ -22285,7 +22303,7 @@
   </w:sdt>
   <w:p>
     <w:pPr>
-      <w:pStyle w:val="Pidipagina"/>
+      <w:pStyle w:val="Footer"/>
     </w:pPr>
   </w:p>
 </w:ftr>
@@ -22310,14 +22328,14 @@
   <w:footnote w:id="1">
     <w:p>
       <w:pPr>
-        <w:pStyle w:val="Testonotaapidipagina"/>
+        <w:pStyle w:val="FootnoteText"/>
         <w:rPr>
           <w:lang w:val="en-GB"/>
         </w:rPr>
       </w:pPr>
       <w:r>
         <w:rPr>
-          <w:rStyle w:val="Rimandonotaapidipagina"/>
+          <w:rStyle w:val="FootnoteReference"/>
         </w:rPr>
         <w:footnoteRef/>
       </w:r>
@@ -22326,13 +22344,13 @@
       </w:r>
       <w:r>
         <w:rPr>
-          <w:rStyle w:val="CitazioneHTML"/>
+          <w:rStyle w:val="HTMLCite"/>
         </w:rPr>
         <w:t xml:space="preserve">Quarterly of Applied Mathematics. </w:t>
       </w:r>
       <w:r>
         <w:rPr>
-          <w:rStyle w:val="CitazioneHTML"/>
+          <w:rStyle w:val="HTMLCite"/>
           <w:b/>
           <w:bCs/>
         </w:rPr>
@@ -22340,7 +22358,7 @@
       </w:r>
       <w:r>
         <w:rPr>
-          <w:rStyle w:val="CitazioneHTML"/>
+          <w:rStyle w:val="HTMLCite"/>
         </w:rPr>
         <w:t xml:space="preserve"> (2): 164–168.</w:t>
       </w:r>
@@ -22349,14 +22367,14 @@
   <w:footnote w:id="2">
     <w:p>
       <w:pPr>
-        <w:pStyle w:val="Testonotaapidipagina"/>
+        <w:pStyle w:val="FootnoteText"/>
         <w:rPr>
           <w:lang w:val="it-IT"/>
         </w:rPr>
       </w:pPr>
       <w:r>
         <w:rPr>
-          <w:rStyle w:val="Rimandonotaapidipagina"/>
+          <w:rStyle w:val="FootnoteReference"/>
           <w:i/>
           <w:iCs/>
         </w:rPr>
@@ -22367,25 +22385,25 @@
       </w:r>
       <w:r>
         <w:rPr>
-          <w:rStyle w:val="CitazioneHTML"/>
+          <w:rStyle w:val="HTMLCite"/>
         </w:rPr>
         <w:t xml:space="preserve">Marquardt, Donald (1963). "An Algorithm for Least-Squares Estimation of Nonlinear Parameters". </w:t>
       </w:r>
       <w:r>
         <w:rPr>
-          <w:rStyle w:val="CitazioneHTML"/>
+          <w:rStyle w:val="HTMLCite"/>
         </w:rPr>
         <w:t>SIAM Journal on Applied Mathematics</w:t>
       </w:r>
       <w:r>
         <w:rPr>
-          <w:rStyle w:val="CitazioneHTML"/>
+          <w:rStyle w:val="HTMLCite"/>
         </w:rPr>
         <w:t xml:space="preserve">. </w:t>
       </w:r>
       <w:r>
         <w:rPr>
-          <w:rStyle w:val="CitazioneHTML"/>
+          <w:rStyle w:val="HTMLCite"/>
           <w:b/>
           <w:bCs/>
         </w:rPr>
@@ -22393,7 +22411,7 @@
       </w:r>
       <w:r>
         <w:rPr>
-          <w:rStyle w:val="CitazioneHTML"/>
+          <w:rStyle w:val="HTMLCite"/>
         </w:rPr>
         <w:t xml:space="preserve"> (2): 431–441</w:t>
       </w:r>
@@ -24468,7 +24486,7 @@
     <w:lsdException w:name="Unresolved Mention" w:semiHidden="1" w:unhideWhenUsed="1"/>
     <w:lsdException w:name="Smart Link" w:semiHidden="1" w:unhideWhenUsed="1"/>
   </w:latentStyles>
-  <w:style w:type="paragraph" w:default="1" w:styleId="Normale">
+  <w:style w:type="paragraph" w:default="1" w:styleId="Normal">
     <w:name w:val="Normal"/>
     <w:qFormat/>
     <w:rsid w:val="00997374"/>
@@ -24482,11 +24500,11 @@
       <w:lang w:val="en-US"/>
     </w:rPr>
   </w:style>
-  <w:style w:type="paragraph" w:styleId="Titolo1">
+  <w:style w:type="paragraph" w:styleId="Heading1">
     <w:name w:val="heading 1"/>
-    <w:basedOn w:val="Normale"/>
-    <w:next w:val="Normale"/>
-    <w:link w:val="Titolo1Carattere"/>
+    <w:basedOn w:val="Normal"/>
+    <w:next w:val="Normal"/>
+    <w:link w:val="Heading1Char"/>
     <w:uiPriority w:val="9"/>
     <w:qFormat/>
     <w:rsid w:val="0032201B"/>
@@ -24503,11 +24521,11 @@
       <w:szCs w:val="32"/>
     </w:rPr>
   </w:style>
-  <w:style w:type="paragraph" w:styleId="Titolo2">
+  <w:style w:type="paragraph" w:styleId="Heading2">
     <w:name w:val="heading 2"/>
-    <w:basedOn w:val="Normale"/>
-    <w:next w:val="Normale"/>
-    <w:link w:val="Titolo2Carattere"/>
+    <w:basedOn w:val="Normal"/>
+    <w:next w:val="Normal"/>
+    <w:link w:val="Heading2Char"/>
     <w:uiPriority w:val="9"/>
     <w:unhideWhenUsed/>
     <w:qFormat/>
@@ -24525,11 +24543,11 @@
       <w:szCs w:val="28"/>
     </w:rPr>
   </w:style>
-  <w:style w:type="paragraph" w:styleId="Titolo3">
+  <w:style w:type="paragraph" w:styleId="Heading3">
     <w:name w:val="heading 3"/>
-    <w:basedOn w:val="Normale"/>
-    <w:next w:val="Normale"/>
-    <w:link w:val="Titolo3Carattere"/>
+    <w:basedOn w:val="Normal"/>
+    <w:next w:val="Normal"/>
+    <w:link w:val="Heading3Char"/>
     <w:uiPriority w:val="9"/>
     <w:unhideWhenUsed/>
     <w:qFormat/>
@@ -24547,12 +24565,13 @@
       <w:szCs w:val="26"/>
     </w:rPr>
   </w:style>
-  <w:style w:type="character" w:default="1" w:styleId="Carpredefinitoparagrafo">
+  <w:style w:type="character" w:default="1" w:styleId="DefaultParagraphFont">
     <w:name w:val="Default Paragraph Font"/>
     <w:uiPriority w:val="1"/>
+    <w:semiHidden/>
     <w:unhideWhenUsed/>
   </w:style>
-  <w:style w:type="table" w:default="1" w:styleId="Tabellanormale">
+  <w:style w:type="table" w:default="1" w:styleId="TableNormal">
     <w:name w:val="Normal Table"/>
     <w:uiPriority w:val="99"/>
     <w:semiHidden/>
@@ -24567,16 +24586,16 @@
       </w:tblCellMar>
     </w:tblPr>
   </w:style>
-  <w:style w:type="numbering" w:default="1" w:styleId="Nessunelenco">
+  <w:style w:type="numbering" w:default="1" w:styleId="NoList">
     <w:name w:val="No List"/>
     <w:uiPriority w:val="99"/>
     <w:semiHidden/>
     <w:unhideWhenUsed/>
   </w:style>
-  <w:style w:type="character" w:customStyle="1" w:styleId="Titolo1Carattere">
-    <w:name w:val="Titolo 1 Carattere"/>
-    <w:basedOn w:val="Carpredefinitoparagrafo"/>
-    <w:link w:val="Titolo1"/>
+  <w:style w:type="character" w:customStyle="1" w:styleId="Heading1Char">
+    <w:name w:val="Heading 1 Char"/>
+    <w:basedOn w:val="DefaultParagraphFont"/>
+    <w:link w:val="Heading1"/>
     <w:uiPriority w:val="9"/>
     <w:rsid w:val="0032201B"/>
     <w:rPr>
@@ -24587,10 +24606,10 @@
       <w:lang w:val="en-US"/>
     </w:rPr>
   </w:style>
-  <w:style w:type="character" w:customStyle="1" w:styleId="Titolo2Carattere">
-    <w:name w:val="Titolo 2 Carattere"/>
-    <w:basedOn w:val="Carpredefinitoparagrafo"/>
-    <w:link w:val="Titolo2"/>
+  <w:style w:type="character" w:customStyle="1" w:styleId="Heading2Char">
+    <w:name w:val="Heading 2 Char"/>
+    <w:basedOn w:val="DefaultParagraphFont"/>
+    <w:link w:val="Heading2"/>
     <w:uiPriority w:val="9"/>
     <w:rsid w:val="0032201B"/>
     <w:rPr>
@@ -24601,9 +24620,9 @@
       <w:lang w:val="en-US"/>
     </w:rPr>
   </w:style>
-  <w:style w:type="paragraph" w:styleId="Paragrafoelenco">
+  <w:style w:type="paragraph" w:styleId="ListParagraph">
     <w:name w:val="List Paragraph"/>
-    <w:basedOn w:val="Normale"/>
+    <w:basedOn w:val="Normal"/>
     <w:uiPriority w:val="34"/>
     <w:qFormat/>
     <w:rsid w:val="00FF0E0D"/>
@@ -24612,10 +24631,10 @@
       <w:contextualSpacing/>
     </w:pPr>
   </w:style>
-  <w:style w:type="paragraph" w:styleId="Intestazione">
+  <w:style w:type="paragraph" w:styleId="Header">
     <w:name w:val="header"/>
-    <w:basedOn w:val="Normale"/>
-    <w:link w:val="IntestazioneCarattere"/>
+    <w:basedOn w:val="Normal"/>
+    <w:link w:val="HeaderChar"/>
     <w:uiPriority w:val="99"/>
     <w:unhideWhenUsed/>
     <w:rsid w:val="007A66A0"/>
@@ -24627,17 +24646,17 @@
       <w:spacing w:after="0" w:line="240" w:lineRule="auto"/>
     </w:pPr>
   </w:style>
-  <w:style w:type="character" w:customStyle="1" w:styleId="IntestazioneCarattere">
-    <w:name w:val="Intestazione Carattere"/>
-    <w:basedOn w:val="Carpredefinitoparagrafo"/>
-    <w:link w:val="Intestazione"/>
+  <w:style w:type="character" w:customStyle="1" w:styleId="HeaderChar">
+    <w:name w:val="Header Char"/>
+    <w:basedOn w:val="DefaultParagraphFont"/>
+    <w:link w:val="Header"/>
     <w:uiPriority w:val="99"/>
     <w:rsid w:val="007A66A0"/>
   </w:style>
-  <w:style w:type="paragraph" w:styleId="Pidipagina">
+  <w:style w:type="paragraph" w:styleId="Footer">
     <w:name w:val="footer"/>
-    <w:basedOn w:val="Normale"/>
-    <w:link w:val="PidipaginaCarattere"/>
+    <w:basedOn w:val="Normal"/>
+    <w:link w:val="FooterChar"/>
     <w:uiPriority w:val="99"/>
     <w:unhideWhenUsed/>
     <w:rsid w:val="007A66A0"/>
@@ -24649,16 +24668,16 @@
       <w:spacing w:after="0" w:line="240" w:lineRule="auto"/>
     </w:pPr>
   </w:style>
-  <w:style w:type="character" w:customStyle="1" w:styleId="PidipaginaCarattere">
-    <w:name w:val="Piè di pagina Carattere"/>
-    <w:basedOn w:val="Carpredefinitoparagrafo"/>
-    <w:link w:val="Pidipagina"/>
+  <w:style w:type="character" w:customStyle="1" w:styleId="FooterChar">
+    <w:name w:val="Footer Char"/>
+    <w:basedOn w:val="DefaultParagraphFont"/>
+    <w:link w:val="Footer"/>
     <w:uiPriority w:val="99"/>
     <w:rsid w:val="007A66A0"/>
   </w:style>
-  <w:style w:type="paragraph" w:styleId="NormaleWeb">
+  <w:style w:type="paragraph" w:styleId="NormalWeb">
     <w:name w:val="Normal (Web)"/>
-    <w:basedOn w:val="Normale"/>
+    <w:basedOn w:val="Normal"/>
     <w:uiPriority w:val="99"/>
     <w:unhideWhenUsed/>
     <w:rsid w:val="0048336E"/>
@@ -24672,9 +24691,9 @@
       <w14:ligatures w14:val="none"/>
     </w:rPr>
   </w:style>
-  <w:style w:type="character" w:styleId="Testosegnaposto">
+  <w:style w:type="character" w:styleId="PlaceholderText">
     <w:name w:val="Placeholder Text"/>
-    <w:basedOn w:val="Carpredefinitoparagrafo"/>
+    <w:basedOn w:val="DefaultParagraphFont"/>
     <w:uiPriority w:val="99"/>
     <w:semiHidden/>
     <w:rsid w:val="00747914"/>
@@ -24682,10 +24701,10 @@
       <w:color w:val="666666"/>
     </w:rPr>
   </w:style>
-  <w:style w:type="character" w:customStyle="1" w:styleId="Titolo3Carattere">
-    <w:name w:val="Titolo 3 Carattere"/>
-    <w:basedOn w:val="Carpredefinitoparagrafo"/>
-    <w:link w:val="Titolo3"/>
+  <w:style w:type="character" w:customStyle="1" w:styleId="Heading3Char">
+    <w:name w:val="Heading 3 Char"/>
+    <w:basedOn w:val="DefaultParagraphFont"/>
+    <w:link w:val="Heading3"/>
     <w:uiPriority w:val="9"/>
     <w:rsid w:val="00552C49"/>
     <w:rPr>
@@ -24696,10 +24715,10 @@
       <w:lang w:val="en-US"/>
     </w:rPr>
   </w:style>
-  <w:style w:type="paragraph" w:styleId="Testonotaapidipagina">
+  <w:style w:type="paragraph" w:styleId="FootnoteText">
     <w:name w:val="footnote text"/>
-    <w:basedOn w:val="Normale"/>
-    <w:link w:val="TestonotaapidipaginaCarattere"/>
+    <w:basedOn w:val="Normal"/>
+    <w:link w:val="FootnoteTextChar"/>
     <w:uiPriority w:val="99"/>
     <w:unhideWhenUsed/>
     <w:rsid w:val="00383302"/>
@@ -24711,10 +24730,10 @@
       <w:szCs w:val="20"/>
     </w:rPr>
   </w:style>
-  <w:style w:type="character" w:customStyle="1" w:styleId="TestonotaapidipaginaCarattere">
-    <w:name w:val="Testo nota a piè di pagina Carattere"/>
-    <w:basedOn w:val="Carpredefinitoparagrafo"/>
-    <w:link w:val="Testonotaapidipagina"/>
+  <w:style w:type="character" w:customStyle="1" w:styleId="FootnoteTextChar">
+    <w:name w:val="Footnote Text Char"/>
+    <w:basedOn w:val="DefaultParagraphFont"/>
+    <w:link w:val="FootnoteText"/>
     <w:uiPriority w:val="99"/>
     <w:rsid w:val="00383302"/>
     <w:rPr>
@@ -24722,9 +24741,9 @@
       <w:szCs w:val="20"/>
     </w:rPr>
   </w:style>
-  <w:style w:type="character" w:styleId="Rimandonotaapidipagina">
+  <w:style w:type="character" w:styleId="FootnoteReference">
     <w:name w:val="footnote reference"/>
-    <w:basedOn w:val="Carpredefinitoparagrafo"/>
+    <w:basedOn w:val="DefaultParagraphFont"/>
     <w:uiPriority w:val="99"/>
     <w:semiHidden/>
     <w:unhideWhenUsed/>
@@ -24733,10 +24752,10 @@
       <w:vertAlign w:val="superscript"/>
     </w:rPr>
   </w:style>
-  <w:style w:type="paragraph" w:styleId="Didascalia">
+  <w:style w:type="paragraph" w:styleId="Caption">
     <w:name w:val="caption"/>
-    <w:basedOn w:val="Normale"/>
-    <w:next w:val="Normale"/>
+    <w:basedOn w:val="Normal"/>
+    <w:next w:val="Normal"/>
     <w:uiPriority w:val="35"/>
     <w:unhideWhenUsed/>
     <w:qFormat/>
@@ -24754,12 +24773,12 @@
   </w:style>
   <w:style w:type="character" w:customStyle="1" w:styleId="mwe-math-mathml-inline">
     <w:name w:val="mwe-math-mathml-inline"/>
-    <w:basedOn w:val="Carpredefinitoparagrafo"/>
+    <w:basedOn w:val="DefaultParagraphFont"/>
     <w:rsid w:val="00736EBD"/>
   </w:style>
-  <w:style w:type="character" w:styleId="CitazioneHTML">
+  <w:style w:type="character" w:styleId="HTMLCite">
     <w:name w:val="HTML Cite"/>
-    <w:basedOn w:val="Carpredefinitoparagrafo"/>
+    <w:basedOn w:val="DefaultParagraphFont"/>
     <w:uiPriority w:val="99"/>
     <w:semiHidden/>
     <w:unhideWhenUsed/>
@@ -24769,7 +24788,7 @@
       <w:iCs/>
     </w:rPr>
   </w:style>
-  <w:style w:type="paragraph" w:styleId="Nessunaspaziatura">
+  <w:style w:type="paragraph" w:styleId="NoSpacing">
     <w:name w:val="No Spacing"/>
     <w:aliases w:val="titoli"/>
     <w:uiPriority w:val="1"/>
@@ -24786,10 +24805,10 @@
       <w:lang w:val="en-US"/>
     </w:rPr>
   </w:style>
-  <w:style w:type="paragraph" w:styleId="Titolosommario">
+  <w:style w:type="paragraph" w:styleId="TOCHeading">
     <w:name w:val="TOC Heading"/>
-    <w:basedOn w:val="Titolo1"/>
-    <w:next w:val="Normale"/>
+    <w:basedOn w:val="Heading1"/>
+    <w:next w:val="Normal"/>
     <w:uiPriority w:val="39"/>
     <w:unhideWhenUsed/>
     <w:qFormat/>
@@ -24804,10 +24823,10 @@
       <w14:ligatures w14:val="none"/>
     </w:rPr>
   </w:style>
-  <w:style w:type="paragraph" w:styleId="Sommario1">
+  <w:style w:type="paragraph" w:styleId="TOC1">
     <w:name w:val="toc 1"/>
-    <w:basedOn w:val="Normale"/>
-    <w:next w:val="Normale"/>
+    <w:basedOn w:val="Normal"/>
+    <w:next w:val="Normal"/>
     <w:autoRedefine/>
     <w:uiPriority w:val="39"/>
     <w:unhideWhenUsed/>
@@ -24816,10 +24835,10 @@
       <w:spacing w:after="100"/>
     </w:pPr>
   </w:style>
-  <w:style w:type="paragraph" w:styleId="Sommario2">
+  <w:style w:type="paragraph" w:styleId="TOC2">
     <w:name w:val="toc 2"/>
-    <w:basedOn w:val="Normale"/>
-    <w:next w:val="Normale"/>
+    <w:basedOn w:val="Normal"/>
+    <w:next w:val="Normal"/>
     <w:autoRedefine/>
     <w:uiPriority w:val="39"/>
     <w:unhideWhenUsed/>
@@ -24829,10 +24848,10 @@
       <w:ind w:left="240"/>
     </w:pPr>
   </w:style>
-  <w:style w:type="paragraph" w:styleId="Sommario3">
+  <w:style w:type="paragraph" w:styleId="TOC3">
     <w:name w:val="toc 3"/>
-    <w:basedOn w:val="Normale"/>
-    <w:next w:val="Normale"/>
+    <w:basedOn w:val="Normal"/>
+    <w:next w:val="Normal"/>
     <w:autoRedefine/>
     <w:uiPriority w:val="39"/>
     <w:unhideWhenUsed/>
@@ -24842,9 +24861,9 @@
       <w:ind w:left="480"/>
     </w:pPr>
   </w:style>
-  <w:style w:type="character" w:styleId="Collegamentoipertestuale">
+  <w:style w:type="character" w:styleId="Hyperlink">
     <w:name w:val="Hyperlink"/>
-    <w:basedOn w:val="Carpredefinitoparagrafo"/>
+    <w:basedOn w:val="DefaultParagraphFont"/>
     <w:uiPriority w:val="99"/>
     <w:unhideWhenUsed/>
     <w:rsid w:val="00A76B3F"/>
@@ -24853,9 +24872,9 @@
       <w:u w:val="single"/>
     </w:rPr>
   </w:style>
-  <w:style w:type="character" w:styleId="Rimandocommento">
+  <w:style w:type="character" w:styleId="CommentReference">
     <w:name w:val="annotation reference"/>
-    <w:basedOn w:val="Carpredefinitoparagrafo"/>
+    <w:basedOn w:val="DefaultParagraphFont"/>
     <w:uiPriority w:val="99"/>
     <w:semiHidden/>
     <w:unhideWhenUsed/>
@@ -24865,10 +24884,10 @@
       <w:szCs w:val="16"/>
     </w:rPr>
   </w:style>
-  <w:style w:type="paragraph" w:styleId="Testocommento">
+  <w:style w:type="paragraph" w:styleId="CommentText">
     <w:name w:val="annotation text"/>
-    <w:basedOn w:val="Normale"/>
-    <w:link w:val="TestocommentoCarattere"/>
+    <w:basedOn w:val="Normal"/>
+    <w:link w:val="CommentTextChar"/>
     <w:uiPriority w:val="99"/>
     <w:semiHidden/>
     <w:unhideWhenUsed/>
@@ -24881,10 +24900,10 @@
       <w:szCs w:val="20"/>
     </w:rPr>
   </w:style>
-  <w:style w:type="character" w:customStyle="1" w:styleId="TestocommentoCarattere">
-    <w:name w:val="Testo commento Carattere"/>
-    <w:basedOn w:val="Carpredefinitoparagrafo"/>
-    <w:link w:val="Testocommento"/>
+  <w:style w:type="character" w:customStyle="1" w:styleId="CommentTextChar">
+    <w:name w:val="Comment Text Char"/>
+    <w:basedOn w:val="DefaultParagraphFont"/>
+    <w:link w:val="CommentText"/>
     <w:uiPriority w:val="99"/>
     <w:semiHidden/>
     <w:rsid w:val="0075110F"/>
@@ -24895,11 +24914,11 @@
       <w:lang w:val="en-US"/>
     </w:rPr>
   </w:style>
-  <w:style w:type="paragraph" w:styleId="Soggettocommento">
+  <w:style w:type="paragraph" w:styleId="CommentSubject">
     <w:name w:val="annotation subject"/>
-    <w:basedOn w:val="Testocommento"/>
-    <w:next w:val="Testocommento"/>
-    <w:link w:val="SoggettocommentoCarattere"/>
+    <w:basedOn w:val="CommentText"/>
+    <w:next w:val="CommentText"/>
+    <w:link w:val="CommentSubjectChar"/>
     <w:uiPriority w:val="99"/>
     <w:semiHidden/>
     <w:unhideWhenUsed/>
@@ -24909,10 +24928,10 @@
       <w:bCs/>
     </w:rPr>
   </w:style>
-  <w:style w:type="character" w:customStyle="1" w:styleId="SoggettocommentoCarattere">
-    <w:name w:val="Soggetto commento Carattere"/>
-    <w:basedOn w:val="TestocommentoCarattere"/>
-    <w:link w:val="Soggettocommento"/>
+  <w:style w:type="character" w:customStyle="1" w:styleId="CommentSubjectChar">
+    <w:name w:val="Comment Subject Char"/>
+    <w:basedOn w:val="CommentTextChar"/>
+    <w:link w:val="CommentSubject"/>
     <w:uiPriority w:val="99"/>
     <w:semiHidden/>
     <w:rsid w:val="0075110F"/>

</xml_diff>